<commit_message>
Added FinalUpload Presentation; Updated Everything; Saifee & Malik are finished
</commit_message>
<xml_diff>
--- a/Documents/Project_Diary_Group01.docx
+++ b/Documents/Project_Diary_Group01.docx
@@ -1941,152 +1941,371 @@
     <w:p>
       <w:pPr>
         <w:pStyle w:val="fhtwFlietext03Arial"/>
-        <w:rPr>
-          <w:lang w:val="en-US"/>
-        </w:rPr>
-      </w:pPr>
-    </w:p>
-    <w:p>
-      <w:pPr>
-        <w:pStyle w:val="fhtwFlietext03Arial"/>
-        <w:rPr>
-          <w:lang w:val="en-US"/>
-        </w:rPr>
-      </w:pPr>
-    </w:p>
-    <w:p>
-      <w:pPr>
-        <w:pStyle w:val="fhtwFlietext03Arial"/>
-        <w:rPr>
-          <w:i/>
-          <w:color w:val="55595B" w:themeColor="text2" w:themeShade="BF"/>
-          <w:lang w:val="en-US"/>
-        </w:rPr>
-      </w:pPr>
-      <w:r>
-        <w:rPr>
-          <w:i/>
-          <w:color w:val="55595B" w:themeColor="text2" w:themeShade="BF"/>
-          <w:lang w:val="en-US"/>
-        </w:rPr>
-        <w:t xml:space="preserve">&lt; </w:t>
-      </w:r>
-      <w:r>
-        <w:rPr>
-          <w:i/>
-          <w:color w:val="55595B" w:themeColor="text2" w:themeShade="BF"/>
-          <w:lang w:val="en-US"/>
-        </w:rPr>
-        <w:t>Once the order has been clarified (pre-project phase), you start the project implementation. Create a specification of your solution parallel to the implementation of your project across the sprints!</w:t>
-      </w:r>
-    </w:p>
-    <w:p>
-      <w:pPr>
-        <w:pStyle w:val="fhtwFlietext03Arial"/>
-        <w:rPr>
-          <w:i/>
-          <w:color w:val="55595B" w:themeColor="text2" w:themeShade="BF"/>
-          <w:lang w:val="en-US"/>
-        </w:rPr>
-      </w:pPr>
-    </w:p>
-    <w:p>
-      <w:pPr>
-        <w:pStyle w:val="fhtwFlietext03Arial"/>
-        <w:rPr>
-          <w:i/>
-          <w:color w:val="55595B" w:themeColor="text2" w:themeShade="BF"/>
-          <w:lang w:val="en-US"/>
-        </w:rPr>
-      </w:pPr>
-      <w:r>
-        <w:rPr>
-          <w:i/>
-          <w:color w:val="55595B" w:themeColor="text2" w:themeShade="BF"/>
-          <w:lang w:val="en-US"/>
-        </w:rPr>
-        <w:t>Before each sprint, at least those details must be specified that you will implement in the next sprint. Use techniques such as writing epics &amp; user stories and build a product backlog (use the course content from the course Agile Project Management).</w:t>
-      </w:r>
-    </w:p>
-    <w:p>
-      <w:pPr>
-        <w:pStyle w:val="fhtwFlietext03Arial"/>
-        <w:rPr>
-          <w:i/>
-          <w:color w:val="55595B" w:themeColor="text2" w:themeShade="BF"/>
-          <w:lang w:val="en-US"/>
-        </w:rPr>
-      </w:pPr>
-    </w:p>
-    <w:p>
-      <w:pPr>
-        <w:pStyle w:val="fhtwFlietext03Arial"/>
-        <w:rPr>
-          <w:i/>
-          <w:color w:val="55595B" w:themeColor="text2" w:themeShade="BF"/>
-          <w:lang w:val="en-US"/>
-        </w:rPr>
-      </w:pPr>
-      <w:r>
-        <w:rPr>
-          <w:i/>
-          <w:color w:val="55595B" w:themeColor="text2" w:themeShade="BF"/>
-          <w:lang w:val="en-US"/>
-        </w:rPr>
-        <w:t>For the specification, generally use visualization techniques that fit the task at hand. For example, in addition to the mockups and user stories, database diagrams, class diagrams, or sequence diagrams (representation of temporal processes) can also be useful.</w:t>
-      </w:r>
-    </w:p>
-    <w:p>
-      <w:pPr>
-        <w:pStyle w:val="fhtwFlietext03Arial"/>
-        <w:rPr>
-          <w:i/>
-          <w:color w:val="55595B" w:themeColor="text2" w:themeShade="BF"/>
-          <w:lang w:val="en-US"/>
-        </w:rPr>
-      </w:pPr>
-    </w:p>
-    <w:p>
-      <w:pPr>
-        <w:pStyle w:val="fhtwFlietext03Arial"/>
-        <w:rPr>
-          <w:i/>
-          <w:color w:val="55595B" w:themeColor="text2" w:themeShade="BF"/>
-          <w:lang w:val="en-US"/>
-        </w:rPr>
-      </w:pPr>
-      <w:r>
-        <w:rPr>
-          <w:i/>
-          <w:color w:val="55595B" w:themeColor="text2" w:themeShade="BF"/>
-          <w:lang w:val="en-US"/>
-        </w:rPr>
-        <w:t>Usually</w:t>
-      </w:r>
-      <w:r>
-        <w:rPr>
-          <w:i/>
-          <w:color w:val="55595B" w:themeColor="text2" w:themeShade="BF"/>
-          <w:lang w:val="en-US"/>
-        </w:rPr>
-        <w:t>,</w:t>
-      </w:r>
-      <w:r>
-        <w:rPr>
-          <w:i/>
-          <w:color w:val="55595B" w:themeColor="text2" w:themeShade="BF"/>
-          <w:lang w:val="en-US"/>
-        </w:rPr>
-        <w:t xml:space="preserve"> you go from rough to detail. The structure of this section can be as follows:</w:t>
-      </w:r>
-    </w:p>
-    <w:p>
-      <w:pPr>
-        <w:pStyle w:val="fhtwFlietext03Arial"/>
-        <w:rPr>
-          <w:i/>
-          <w:color w:val="55595B" w:themeColor="text2" w:themeShade="BF"/>
-          <w:lang w:val="en-US"/>
+      </w:pPr>
+    </w:p>
+    <w:p>
+      <w:pPr>
+        <w:pStyle w:val="fhtwFlietext03Arial"/>
+        <w:rPr>
+          <w:lang w:val="en-GB"/>
+        </w:rPr>
+      </w:pPr>
+      <w:r>
+        <w:rPr>
+          <w:lang w:val="en-GB"/>
+        </w:rPr>
+        <w:t>First,</w:t>
+      </w:r>
+      <w:r>
+        <w:rPr>
+          <w:lang w:val="en-GB"/>
+        </w:rPr>
+        <w:t xml:space="preserve"> we created an i</w:t>
+      </w:r>
+      <w:r>
+        <w:rPr>
+          <w:lang w:val="en-GB"/>
+        </w:rPr>
+        <w:t xml:space="preserve">dea of how we would like to </w:t>
+      </w:r>
+      <w:r>
+        <w:rPr>
+          <w:lang w:val="en-GB"/>
+        </w:rPr>
+        <w:t>go on with this project. We created requirements</w:t>
+      </w:r>
+      <w:r>
+        <w:rPr>
+          <w:lang w:val="en-GB"/>
+        </w:rPr>
+        <w:t>, roles for each team member and first prototypes of how the design should look. After we had the foundation we needed, we implemented the features (requirements).</w:t>
+      </w:r>
+    </w:p>
+    <w:p>
+      <w:pPr>
+        <w:pStyle w:val="fhtwFlietext03Arial"/>
+        <w:rPr>
+          <w:lang w:val="en-GB"/>
+        </w:rPr>
+      </w:pPr>
+    </w:p>
+    <w:p>
+      <w:pPr>
+        <w:pStyle w:val="fhtwberschrift06Arialbold"/>
+        <w:numPr>
+          <w:ilvl w:val="1"/>
+          <w:numId w:val="1"/>
+        </w:numPr>
+        <w:rPr>
+          <w:lang w:val="en-GB"/>
+        </w:rPr>
+      </w:pPr>
+      <w:r>
+        <w:rPr>
+          <w:lang w:val="en-GB"/>
+        </w:rPr>
+        <w:t>Prototypes</w:t>
+      </w:r>
+      <w:r>
+        <w:rPr>
+          <w:lang w:val="en-GB"/>
+        </w:rPr>
+        <w:t>/Mock-Ups</w:t>
+      </w:r>
+    </w:p>
+    <w:p>
+      <w:pPr>
+        <w:pStyle w:val="fhtwFlietext03Arial"/>
+        <w:rPr>
+          <w:lang w:val="en-GB"/>
+        </w:rPr>
+      </w:pPr>
+    </w:p>
+    <w:p>
+      <w:pPr>
+        <w:pStyle w:val="fhtwFlietext03Arial"/>
+        <w:rPr>
+          <w:lang w:val="en-GB"/>
+        </w:rPr>
+      </w:pPr>
+      <w:r>
+        <w:rPr>
+          <w:lang w:val="en-GB"/>
+        </w:rPr>
+        <w:t xml:space="preserve">There is a prototype and mock-up for every task of the first challenge: </w:t>
+      </w:r>
+    </w:p>
+    <w:p>
+      <w:pPr>
+        <w:pStyle w:val="fhtwFlietext03Arial"/>
+        <w:rPr>
+          <w:lang w:val="en-GB"/>
+        </w:rPr>
+      </w:pPr>
+    </w:p>
+    <w:p>
+      <w:pPr>
+        <w:pStyle w:val="fhtwFlietext03Arial"/>
+        <w:rPr>
+          <w:lang w:val="en-GB"/>
+        </w:rPr>
+      </w:pPr>
+      <w:r>
+        <w:rPr>
+          <w:noProof/>
+        </w:rPr>
+        <w:drawing>
+          <wp:inline distT="0" distB="0" distL="0" distR="0" wp14:anchorId="6C53230C" wp14:editId="4C7468D0">
+            <wp:extent cx="6057900" cy="2324100"/>
+            <wp:effectExtent l="0" t="0" r="0" b="0"/>
+            <wp:docPr id="7" name="Grafik 7" descr="Ein Bild, das Tisch enthält.&#10;&#10;Automatisch generierte Beschreibung"/>
+            <wp:cNvGraphicFramePr>
+              <a:graphicFrameLocks xmlns:a="http://schemas.openxmlformats.org/drawingml/2006/main" noChangeAspect="1"/>
+            </wp:cNvGraphicFramePr>
+            <a:graphic xmlns:a="http://schemas.openxmlformats.org/drawingml/2006/main">
+              <a:graphicData uri="http://schemas.openxmlformats.org/drawingml/2006/picture">
+                <pic:pic xmlns:pic="http://schemas.openxmlformats.org/drawingml/2006/picture">
+                  <pic:nvPicPr>
+                    <pic:cNvPr id="7" name="Grafik 7" descr="Ein Bild, das Tisch enthält.&#10;&#10;Automatisch generierte Beschreibung"/>
+                    <pic:cNvPicPr/>
+                  </pic:nvPicPr>
+                  <pic:blipFill>
+                    <a:blip r:embed="rId25"/>
+                    <a:stretch>
+                      <a:fillRect/>
+                    </a:stretch>
+                  </pic:blipFill>
+                  <pic:spPr>
+                    <a:xfrm>
+                      <a:off x="0" y="0"/>
+                      <a:ext cx="6057900" cy="2324100"/>
+                    </a:xfrm>
+                    <a:prstGeom prst="rect">
+                      <a:avLst/>
+                    </a:prstGeom>
+                  </pic:spPr>
+                </pic:pic>
+              </a:graphicData>
+            </a:graphic>
+          </wp:inline>
+        </w:drawing>
+      </w:r>
+    </w:p>
+    <w:p>
+      <w:pPr>
+        <w:pStyle w:val="fhtwFlietext03Arial"/>
+        <w:rPr>
+          <w:lang w:val="en-GB"/>
+        </w:rPr>
+      </w:pPr>
+      <w:r>
+        <w:rPr>
+          <w:lang w:val="en-GB"/>
+        </w:rPr>
+        <w:t>All prototypes and mock-ups look like each other, with just a difference of their font. That is why I am not going to put every file in here.</w:t>
+      </w:r>
+      <w:r>
+        <w:rPr>
+          <w:lang w:val="en-GB"/>
+        </w:rPr>
+        <w:t xml:space="preserve"> </w:t>
+      </w:r>
+    </w:p>
+    <w:p>
+      <w:pPr>
+        <w:pStyle w:val="fhtwFlietext03Arial"/>
+        <w:rPr>
+          <w:lang w:val="en-GB"/>
+        </w:rPr>
+      </w:pPr>
+    </w:p>
+    <w:p>
+      <w:pPr>
+        <w:pStyle w:val="fhtwFlietext03Arial"/>
+        <w:rPr>
+          <w:lang w:val="en-GB"/>
+        </w:rPr>
+      </w:pPr>
+      <w:r>
+        <w:rPr>
+          <w:noProof/>
+        </w:rPr>
+        <w:drawing>
+          <wp:inline distT="0" distB="0" distL="0" distR="0" wp14:anchorId="16069129" wp14:editId="00B7A80B">
+            <wp:extent cx="6203950" cy="3672840"/>
+            <wp:effectExtent l="0" t="0" r="6350" b="3810"/>
+            <wp:docPr id="8" name="Grafik 8"/>
+            <wp:cNvGraphicFramePr>
+              <a:graphicFrameLocks xmlns:a="http://schemas.openxmlformats.org/drawingml/2006/main" noChangeAspect="1"/>
+            </wp:cNvGraphicFramePr>
+            <a:graphic xmlns:a="http://schemas.openxmlformats.org/drawingml/2006/main">
+              <a:graphicData uri="http://schemas.openxmlformats.org/drawingml/2006/picture">
+                <pic:pic xmlns:pic="http://schemas.openxmlformats.org/drawingml/2006/picture">
+                  <pic:nvPicPr>
+                    <pic:cNvPr id="1" name=""/>
+                    <pic:cNvPicPr/>
+                  </pic:nvPicPr>
+                  <pic:blipFill>
+                    <a:blip r:embed="rId26"/>
+                    <a:stretch>
+                      <a:fillRect/>
+                    </a:stretch>
+                  </pic:blipFill>
+                  <pic:spPr>
+                    <a:xfrm>
+                      <a:off x="0" y="0"/>
+                      <a:ext cx="6203950" cy="3672840"/>
+                    </a:xfrm>
+                    <a:prstGeom prst="rect">
+                      <a:avLst/>
+                    </a:prstGeom>
+                  </pic:spPr>
+                </pic:pic>
+              </a:graphicData>
+            </a:graphic>
+          </wp:inline>
+        </w:drawing>
+      </w:r>
+    </w:p>
+    <w:p>
+      <w:pPr>
+        <w:pStyle w:val="fhtwFlietext03Arial"/>
+        <w:rPr>
+          <w:lang w:val="en-GB"/>
+        </w:rPr>
+      </w:pPr>
+    </w:p>
+    <w:p>
+      <w:pPr>
+        <w:pStyle w:val="fhtwFlietext03Arial"/>
+        <w:rPr>
+          <w:lang w:val="en-GB"/>
+        </w:rPr>
+      </w:pPr>
+    </w:p>
+    <w:p>
+      <w:pPr>
+        <w:pStyle w:val="fhtwFlietext03Arial"/>
+        <w:rPr>
+          <w:lang w:val="en-GB"/>
+        </w:rPr>
+      </w:pPr>
+    </w:p>
+    <w:p>
+      <w:pPr>
+        <w:pStyle w:val="fhtwFlietext03Arial"/>
+        <w:rPr>
+          <w:lang w:val="en-GB"/>
+        </w:rPr>
+      </w:pPr>
+    </w:p>
+    <w:p>
+      <w:pPr>
+        <w:pStyle w:val="fhtwFlietext03Arial"/>
+        <w:rPr>
+          <w:lang w:val="en-GB"/>
+        </w:rPr>
+      </w:pPr>
+      <w:r>
+        <w:rPr>
+          <w:noProof/>
+        </w:rPr>
+        <w:drawing>
+          <wp:inline distT="0" distB="0" distL="0" distR="0" wp14:anchorId="1F51CD23" wp14:editId="625D8121">
+            <wp:extent cx="6203950" cy="3644900"/>
+            <wp:effectExtent l="0" t="0" r="6350" b="0"/>
+            <wp:docPr id="9" name="Grafik 9"/>
+            <wp:cNvGraphicFramePr>
+              <a:graphicFrameLocks xmlns:a="http://schemas.openxmlformats.org/drawingml/2006/main" noChangeAspect="1"/>
+            </wp:cNvGraphicFramePr>
+            <a:graphic xmlns:a="http://schemas.openxmlformats.org/drawingml/2006/main">
+              <a:graphicData uri="http://schemas.openxmlformats.org/drawingml/2006/picture">
+                <pic:pic xmlns:pic="http://schemas.openxmlformats.org/drawingml/2006/picture">
+                  <pic:nvPicPr>
+                    <pic:cNvPr id="1" name=""/>
+                    <pic:cNvPicPr/>
+                  </pic:nvPicPr>
+                  <pic:blipFill>
+                    <a:blip r:embed="rId27"/>
+                    <a:stretch>
+                      <a:fillRect/>
+                    </a:stretch>
+                  </pic:blipFill>
+                  <pic:spPr>
+                    <a:xfrm>
+                      <a:off x="0" y="0"/>
+                      <a:ext cx="6203950" cy="3644900"/>
+                    </a:xfrm>
+                    <a:prstGeom prst="rect">
+                      <a:avLst/>
+                    </a:prstGeom>
+                  </pic:spPr>
+                </pic:pic>
+              </a:graphicData>
+            </a:graphic>
+          </wp:inline>
+        </w:drawing>
+      </w:r>
+    </w:p>
+    <w:p>
+      <w:pPr>
+        <w:pStyle w:val="fhtwFlietext03Arial"/>
+        <w:rPr>
+          <w:lang w:val="en-GB"/>
+        </w:rPr>
+      </w:pPr>
+    </w:p>
+    <w:p>
+      <w:pPr>
+        <w:pStyle w:val="fhtwFlietext03Arial"/>
+        <w:rPr>
+          <w:lang w:val="en-GB"/>
+        </w:rPr>
+      </w:pPr>
+    </w:p>
+    <w:p>
+      <w:pPr>
+        <w:pStyle w:val="fhtwberschrift06Arialbold"/>
+        <w:numPr>
+          <w:ilvl w:val="1"/>
+          <w:numId w:val="1"/>
+        </w:numPr>
+        <w:rPr>
+          <w:lang w:val="en-GB"/>
+        </w:rPr>
+      </w:pPr>
+      <w:r>
+        <w:rPr>
+          <w:lang w:val="en-GB"/>
+        </w:rPr>
+        <w:t>Requirements</w:t>
+      </w:r>
+    </w:p>
+    <w:p>
+      <w:pPr>
+        <w:pStyle w:val="fhtwFlietext03Arial"/>
+        <w:rPr>
+          <w:lang w:val="en-GB"/>
+        </w:rPr>
+      </w:pPr>
+      <w:r>
+        <w:rPr>
+          <w:lang w:val="en-GB"/>
+        </w:rPr>
+        <w:t>We have set 5 must-haves (re</w:t>
+      </w:r>
+      <w:r>
+        <w:rPr>
+          <w:lang w:val="en-GB"/>
+        </w:rPr>
+        <w:t>quirements/functionalities) for this semester:</w:t>
+      </w:r>
+    </w:p>
+    <w:p>
+      <w:pPr>
+        <w:pStyle w:val="fhtwFlietext03Arial"/>
+        <w:rPr>
+          <w:lang w:val="en-GB"/>
         </w:rPr>
       </w:pPr>
     </w:p>
@@ -2095,21 +2314,17 @@
         <w:pStyle w:val="fhtwFlietext03Arial"/>
         <w:numPr>
           <w:ilvl w:val="0"/>
-          <w:numId w:val="2"/>
+          <w:numId w:val="10"/>
         </w:numPr>
         <w:rPr>
-          <w:i/>
-          <w:color w:val="55595B" w:themeColor="text2" w:themeShade="BF"/>
-          <w:lang w:val="en-US"/>
-        </w:rPr>
-      </w:pPr>
-      <w:r>
-        <w:rPr>
-          <w:i/>
-          <w:color w:val="55595B" w:themeColor="text2" w:themeShade="BF"/>
-          <w:lang w:val="en-US"/>
-        </w:rPr>
-        <w:t>System environment: Describe the delimitation of the solution to be implemented (system boundaries)</w:t>
+          <w:lang w:val="en-GB"/>
+        </w:rPr>
+      </w:pPr>
+      <w:r>
+        <w:rPr>
+          <w:lang w:val="en-GB"/>
+        </w:rPr>
+        <w:t>User should be able to create an account (Register)</w:t>
       </w:r>
     </w:p>
     <w:p>
@@ -2117,43 +2332,17 @@
         <w:pStyle w:val="fhtwFlietext03Arial"/>
         <w:numPr>
           <w:ilvl w:val="0"/>
-          <w:numId w:val="2"/>
+          <w:numId w:val="10"/>
         </w:numPr>
         <w:rPr>
-          <w:i/>
-          <w:color w:val="55595B" w:themeColor="text2" w:themeShade="BF"/>
-          <w:lang w:val="en-US"/>
-        </w:rPr>
-      </w:pPr>
-      <w:r>
-        <w:rPr>
-          <w:i/>
-          <w:color w:val="55595B" w:themeColor="text2" w:themeShade="BF"/>
-          <w:lang w:val="en-US"/>
-        </w:rPr>
-        <w:t>Features (functional requirements): All required solution properties - in the case of software usually the features or a description of these as user stories or similar)</w:t>
-      </w:r>
-    </w:p>
-    <w:p>
-      <w:pPr>
-        <w:pStyle w:val="fhtwFlietext03Arial"/>
-        <w:numPr>
-          <w:ilvl w:val="1"/>
-          <w:numId w:val="2"/>
-        </w:numPr>
-        <w:rPr>
-          <w:i/>
-          <w:color w:val="55595B" w:themeColor="text2" w:themeShade="BF"/>
-          <w:lang w:val="en-US"/>
-        </w:rPr>
-      </w:pPr>
-      <w:r>
-        <w:rPr>
-          <w:i/>
-          <w:color w:val="55595B" w:themeColor="text2" w:themeShade="BF"/>
-          <w:lang w:val="en-US"/>
-        </w:rPr>
-        <w:t>Create screen mockups of all essential UI views!</w:t>
+          <w:lang w:val="en-GB"/>
+        </w:rPr>
+      </w:pPr>
+      <w:r>
+        <w:rPr>
+          <w:lang w:val="en-GB"/>
+        </w:rPr>
+        <w:t>User should be able to login (if the account is already created)</w:t>
       </w:r>
     </w:p>
     <w:p>
@@ -2161,21 +2350,17 @@
         <w:pStyle w:val="fhtwFlietext03Arial"/>
         <w:numPr>
           <w:ilvl w:val="0"/>
-          <w:numId w:val="2"/>
+          <w:numId w:val="10"/>
         </w:numPr>
         <w:rPr>
-          <w:i/>
-          <w:color w:val="55595B" w:themeColor="text2" w:themeShade="BF"/>
-          <w:lang w:val="en-US"/>
-        </w:rPr>
-      </w:pPr>
-      <w:r>
-        <w:rPr>
-          <w:i/>
-          <w:color w:val="55595B" w:themeColor="text2" w:themeShade="BF"/>
-          <w:lang w:val="en-US"/>
-        </w:rPr>
-        <w:t>Interfaces: All relevant interfaces of your solution.</w:t>
+          <w:lang w:val="en-GB"/>
+        </w:rPr>
+      </w:pPr>
+      <w:r>
+        <w:rPr>
+          <w:lang w:val="en-GB"/>
+        </w:rPr>
+        <w:t xml:space="preserve">User can do tasks in the section “Challenge 01” </w:t>
       </w:r>
     </w:p>
     <w:p>
@@ -2183,21 +2368,17 @@
         <w:pStyle w:val="fhtwFlietext03Arial"/>
         <w:numPr>
           <w:ilvl w:val="0"/>
-          <w:numId w:val="2"/>
+          <w:numId w:val="10"/>
         </w:numPr>
         <w:rPr>
-          <w:i/>
-          <w:color w:val="55595B" w:themeColor="text2" w:themeShade="BF"/>
-          <w:lang w:val="en-US"/>
-        </w:rPr>
-      </w:pPr>
-      <w:r>
-        <w:rPr>
-          <w:i/>
-          <w:color w:val="55595B" w:themeColor="text2" w:themeShade="BF"/>
-          <w:lang w:val="en-US"/>
-        </w:rPr>
-        <w:t>Quality characteristics, technical requirements (non-functional requirements): performance, scalability, availability, usability, information on architecture and expandability, etc.</w:t>
+          <w:lang w:val="en-GB"/>
+        </w:rPr>
+      </w:pPr>
+      <w:r>
+        <w:rPr>
+          <w:lang w:val="en-GB"/>
+        </w:rPr>
+        <w:t>User can edit his user data (for example change the avatar, username, etc.)</w:t>
       </w:r>
     </w:p>
     <w:p>
@@ -2205,201 +2386,22 @@
         <w:pStyle w:val="fhtwFlietext03Arial"/>
         <w:numPr>
           <w:ilvl w:val="0"/>
-          <w:numId w:val="2"/>
+          <w:numId w:val="10"/>
         </w:numPr>
         <w:rPr>
-          <w:i/>
-          <w:color w:val="55595B" w:themeColor="text2" w:themeShade="BF"/>
-          <w:lang w:val="en-US"/>
-        </w:rPr>
-      </w:pPr>
-      <w:r>
-        <w:rPr>
-          <w:i/>
-          <w:color w:val="55595B" w:themeColor="text2" w:themeShade="BF"/>
-          <w:lang w:val="en-US"/>
-        </w:rPr>
-        <w:t>Other "not clear at first glance" but essential solution features!</w:t>
-      </w:r>
-    </w:p>
-    <w:p>
-      <w:pPr>
-        <w:pStyle w:val="fhtwFlietext03Arial"/>
-        <w:ind w:left="0"/>
-        <w:rPr>
-          <w:i/>
-          <w:color w:val="55595B" w:themeColor="text2" w:themeShade="BF"/>
-          <w:lang w:val="en-US"/>
-        </w:rPr>
-      </w:pPr>
-    </w:p>
-    <w:p>
-      <w:pPr>
-        <w:pStyle w:val="fhtwFlietext03Arial"/>
-        <w:rPr>
-          <w:i/>
-          <w:color w:val="55595B" w:themeColor="text2" w:themeShade="BF"/>
-          <w:u w:val="single"/>
-          <w:lang w:val="en-US"/>
-        </w:rPr>
-      </w:pPr>
-      <w:r>
-        <w:rPr>
-          <w:i/>
-          <w:color w:val="55595B" w:themeColor="text2" w:themeShade="BF"/>
-          <w:u w:val="single"/>
-          <w:lang w:val="en-US"/>
-        </w:rPr>
-        <w:t>Agree with your supervisor how the specification should be structured!</w:t>
-      </w:r>
-    </w:p>
-    <w:p>
-      <w:pPr>
-        <w:pStyle w:val="fhtwFlietext03Arial"/>
-        <w:rPr>
-          <w:i/>
-          <w:color w:val="55595B" w:themeColor="text2" w:themeShade="BF"/>
-          <w:u w:val="single"/>
-          <w:lang w:val="en-US"/>
-        </w:rPr>
-      </w:pPr>
-    </w:p>
-    <w:p>
-      <w:pPr>
-        <w:pStyle w:val="fhtwFlietext03Arial"/>
-        <w:rPr>
-          <w:i/>
-          <w:color w:val="55595B" w:themeColor="text2" w:themeShade="BF"/>
-          <w:u w:val="single"/>
-          <w:lang w:val="en-US"/>
-        </w:rPr>
-      </w:pPr>
-      <w:r>
-        <w:rPr>
-          <w:i/>
-          <w:color w:val="55595B" w:themeColor="text2" w:themeShade="BF"/>
-          <w:u w:val="single"/>
-          <w:lang w:val="en-US"/>
-        </w:rPr>
-        <w:t>Ask whenever you feel that there may be a misunderstanding, different expectations, or if you did not fully understand a requirement!</w:t>
-      </w:r>
-      <w:r>
-        <w:rPr>
-          <w:i/>
-          <w:color w:val="55595B" w:themeColor="text2" w:themeShade="BF"/>
-          <w:lang w:val="en-US"/>
-        </w:rPr>
-        <w:t xml:space="preserve"> </w:t>
-      </w:r>
-      <w:r>
-        <w:rPr>
-          <w:i/>
-          <w:color w:val="55595B" w:themeColor="text2" w:themeShade="BF"/>
-          <w:lang w:val="en-US"/>
-        </w:rPr>
-        <w:t>&gt;</w:t>
-      </w:r>
-    </w:p>
-    <w:p>
-      <w:pPr>
-        <w:pStyle w:val="fhtwFlietext03Arial"/>
-        <w:rPr>
-          <w:lang w:val="en-US"/>
-        </w:rPr>
-      </w:pPr>
-    </w:p>
-    <w:p>
-      <w:pPr>
-        <w:pStyle w:val="fhtwFlietext03Arial"/>
-        <w:rPr>
-          <w:lang w:val="en-US"/>
-        </w:rPr>
-      </w:pPr>
-    </w:p>
-    <w:p>
-      <w:pPr>
-        <w:pStyle w:val="fhtwFlietext03Arial"/>
-        <w:rPr>
-          <w:lang w:val="en-US"/>
-        </w:rPr>
-      </w:pPr>
-      <w:r>
-        <w:rPr>
-          <w:lang w:val="en-US"/>
-        </w:rPr>
-        <w:t xml:space="preserve">Write all Details planned before every sprint (Trello </w:t>
-      </w:r>
-      <w:proofErr w:type="spellStart"/>
-      <w:r>
-        <w:rPr>
-          <w:lang w:val="en-US"/>
-        </w:rPr>
-        <w:t>herzeigen</w:t>
-      </w:r>
-      <w:proofErr w:type="spellEnd"/>
-      <w:r>
-        <w:rPr>
-          <w:lang w:val="en-US"/>
-        </w:rPr>
-        <w:t>)</w:t>
-      </w:r>
-    </w:p>
-    <w:p>
-      <w:pPr>
-        <w:pStyle w:val="fhtwFlietext03Arial"/>
-        <w:rPr>
-          <w:lang w:val="en-US"/>
-        </w:rPr>
-      </w:pPr>
-      <w:r>
-        <w:rPr>
-          <w:lang w:val="en-US"/>
-        </w:rPr>
-        <w:t xml:space="preserve">Prototypes &amp; Mockups </w:t>
-      </w:r>
-      <w:proofErr w:type="spellStart"/>
-      <w:r>
-        <w:rPr>
-          <w:lang w:val="en-US"/>
-        </w:rPr>
-        <w:t>einfügen</w:t>
-      </w:r>
-      <w:proofErr w:type="spellEnd"/>
-    </w:p>
-    <w:p>
-      <w:pPr>
-        <w:pStyle w:val="fhtwFlietext03Arial"/>
-        <w:rPr>
-          <w:lang w:val="en-US"/>
-        </w:rPr>
-      </w:pPr>
-      <w:r>
-        <w:rPr>
-          <w:lang w:val="en-US"/>
-        </w:rPr>
-        <w:t>(</w:t>
-      </w:r>
-      <w:proofErr w:type="spellStart"/>
-      <w:r>
-        <w:rPr>
-          <w:lang w:val="en-US"/>
-        </w:rPr>
-        <w:t>Diagramme</w:t>
-      </w:r>
-      <w:proofErr w:type="spellEnd"/>
-      <w:r>
-        <w:rPr>
-          <w:lang w:val="en-US"/>
-        </w:rPr>
-        <w:t>)</w:t>
-      </w:r>
-    </w:p>
-    <w:p>
-      <w:pPr>
-        <w:pStyle w:val="fhtwFlietext03Arial"/>
-        <w:rPr>
-          <w:lang w:val="en-US"/>
-        </w:rPr>
+          <w:lang w:val="en-GB"/>
+        </w:rPr>
+      </w:pPr>
+      <w:r>
+        <w:rPr>
+          <w:lang w:val="en-GB"/>
+        </w:rPr>
+        <w:t xml:space="preserve">User can reset his or her password </w:t>
+      </w:r>
+    </w:p>
+    <w:p>
+      <w:pPr>
+        <w:pStyle w:val="fhtwFlietext03Arial"/>
       </w:pPr>
     </w:p>
     <w:p>
@@ -2432,250 +2434,7 @@
     <w:p>
       <w:pPr>
         <w:pStyle w:val="fhtwFlietext03Arial"/>
-        <w:rPr>
-          <w:lang w:val="en-US"/>
-        </w:rPr>
-      </w:pPr>
-    </w:p>
-    <w:p>
-      <w:pPr>
-        <w:pStyle w:val="fhtwFlietext03Arial"/>
-        <w:rPr>
-          <w:lang w:val="en-US"/>
-        </w:rPr>
-      </w:pPr>
-    </w:p>
-    <w:p>
-      <w:pPr>
-        <w:pStyle w:val="fhtwFlietext03Arial"/>
-        <w:rPr>
-          <w:i/>
-          <w:iCs/>
-          <w:color w:val="808080" w:themeColor="background2" w:themeShade="80"/>
-          <w:lang w:val="en-US"/>
-        </w:rPr>
-      </w:pPr>
-      <w:r>
-        <w:rPr>
-          <w:i/>
-          <w:iCs/>
-          <w:color w:val="808080" w:themeColor="background2" w:themeShade="80"/>
-          <w:lang w:val="en-US"/>
-        </w:rPr>
-        <w:t xml:space="preserve">&lt; </w:t>
-      </w:r>
-      <w:r>
-        <w:rPr>
-          <w:i/>
-          <w:iCs/>
-          <w:color w:val="808080" w:themeColor="background2" w:themeShade="80"/>
-          <w:lang w:val="en-US"/>
-        </w:rPr>
-        <w:t>In this section you describe the scope of delivery of your solution and everything you need to pass it on to a customer or another software team (in practice this is often referred to as "hand-over to operations" when the solution enters the operational phase)</w:t>
-      </w:r>
-      <w:r>
-        <w:rPr>
-          <w:i/>
-          <w:iCs/>
-          <w:color w:val="808080" w:themeColor="background2" w:themeShade="80"/>
-          <w:lang w:val="en-US"/>
-        </w:rPr>
-        <w:t>.</w:t>
-      </w:r>
-    </w:p>
-    <w:p>
-      <w:pPr>
-        <w:pStyle w:val="fhtwFlietext03Arial"/>
-        <w:rPr>
-          <w:i/>
-          <w:iCs/>
-          <w:color w:val="808080" w:themeColor="background2" w:themeShade="80"/>
-          <w:lang w:val="en-US"/>
-        </w:rPr>
-      </w:pPr>
-    </w:p>
-    <w:p>
-      <w:pPr>
-        <w:pStyle w:val="fhtwFlietext03Arial"/>
-        <w:numPr>
-          <w:ilvl w:val="0"/>
-          <w:numId w:val="6"/>
-        </w:numPr>
-        <w:rPr>
-          <w:i/>
-          <w:iCs/>
-          <w:color w:val="808080" w:themeColor="background2" w:themeShade="80"/>
-          <w:lang w:val="en-US"/>
-        </w:rPr>
-      </w:pPr>
-      <w:r>
-        <w:rPr>
-          <w:i/>
-          <w:iCs/>
-          <w:color w:val="808080" w:themeColor="background2" w:themeShade="80"/>
-          <w:lang w:val="en-US"/>
-        </w:rPr>
-        <w:t xml:space="preserve">Final </w:t>
-      </w:r>
-      <w:r>
-        <w:rPr>
-          <w:i/>
-          <w:iCs/>
-          <w:color w:val="808080" w:themeColor="background2" w:themeShade="80"/>
-          <w:lang w:val="en-US"/>
-        </w:rPr>
-        <w:t>solution or solution components including source code</w:t>
-      </w:r>
-    </w:p>
-    <w:p>
-      <w:pPr>
-        <w:pStyle w:val="fhtwFlietext03Arial"/>
-        <w:numPr>
-          <w:ilvl w:val="0"/>
-          <w:numId w:val="6"/>
-        </w:numPr>
-        <w:rPr>
-          <w:i/>
-          <w:iCs/>
-          <w:color w:val="808080" w:themeColor="background2" w:themeShade="80"/>
-          <w:lang w:val="en-US"/>
-        </w:rPr>
-      </w:pPr>
-      <w:r>
-        <w:rPr>
-          <w:i/>
-          <w:iCs/>
-          <w:color w:val="808080" w:themeColor="background2" w:themeShade="80"/>
-          <w:lang w:val="en-US"/>
-        </w:rPr>
-        <w:t>System architecture and data storage</w:t>
-      </w:r>
-    </w:p>
-    <w:p>
-      <w:pPr>
-        <w:pStyle w:val="fhtwFlietext03Arial"/>
-        <w:numPr>
-          <w:ilvl w:val="0"/>
-          <w:numId w:val="6"/>
-        </w:numPr>
-        <w:rPr>
-          <w:i/>
-          <w:iCs/>
-          <w:color w:val="808080" w:themeColor="background2" w:themeShade="80"/>
-          <w:lang w:val="en-US"/>
-        </w:rPr>
-      </w:pPr>
-      <w:r>
-        <w:rPr>
-          <w:i/>
-          <w:iCs/>
-          <w:color w:val="808080" w:themeColor="background2" w:themeShade="80"/>
-          <w:lang w:val="en-US"/>
-        </w:rPr>
-        <w:t>List of any required licenses and information about copyrights (e.g. if third-party software / frameworks or similar were used).</w:t>
-      </w:r>
-    </w:p>
-    <w:p>
-      <w:pPr>
-        <w:pStyle w:val="fhtwFlietext03Arial"/>
-        <w:numPr>
-          <w:ilvl w:val="0"/>
-          <w:numId w:val="6"/>
-        </w:numPr>
-        <w:rPr>
-          <w:i/>
-          <w:iCs/>
-          <w:color w:val="808080" w:themeColor="background2" w:themeShade="80"/>
-          <w:lang w:val="en-US"/>
-        </w:rPr>
-      </w:pPr>
-      <w:r>
-        <w:rPr>
-          <w:i/>
-          <w:iCs/>
-          <w:color w:val="808080" w:themeColor="background2" w:themeShade="80"/>
-          <w:lang w:val="en-US"/>
-        </w:rPr>
-        <w:t>Any hardware specifications</w:t>
-      </w:r>
-    </w:p>
-    <w:p>
-      <w:pPr>
-        <w:pStyle w:val="fhtwFlietext03Arial"/>
-        <w:numPr>
-          <w:ilvl w:val="0"/>
-          <w:numId w:val="6"/>
-        </w:numPr>
-        <w:rPr>
-          <w:i/>
-          <w:iCs/>
-          <w:color w:val="808080" w:themeColor="background2" w:themeShade="80"/>
-          <w:lang w:val="en-US"/>
-        </w:rPr>
-      </w:pPr>
-      <w:r>
-        <w:rPr>
-          <w:i/>
-          <w:iCs/>
-          <w:color w:val="808080" w:themeColor="background2" w:themeShade="80"/>
-          <w:lang w:val="en-US"/>
-        </w:rPr>
-        <w:t>Description of how to install your solution including a list of all components to be installed, installation procedures, migration of databases, etc.</w:t>
-      </w:r>
-    </w:p>
-    <w:p>
-      <w:pPr>
-        <w:pStyle w:val="fhtwFlietext03Arial"/>
-        <w:rPr>
-          <w:i/>
-          <w:iCs/>
-          <w:color w:val="808080" w:themeColor="background2" w:themeShade="80"/>
-          <w:lang w:val="en-US"/>
-        </w:rPr>
-      </w:pPr>
-    </w:p>
-    <w:p>
-      <w:pPr>
-        <w:pStyle w:val="fhtwFlietext03Arial"/>
-        <w:rPr>
-          <w:i/>
-          <w:iCs/>
-          <w:color w:val="808080" w:themeColor="background2" w:themeShade="80"/>
-          <w:u w:val="single"/>
-          <w:lang w:val="en-US"/>
-        </w:rPr>
-      </w:pPr>
-      <w:r>
-        <w:rPr>
-          <w:i/>
-          <w:iCs/>
-          <w:color w:val="808080" w:themeColor="background2" w:themeShade="80"/>
-          <w:u w:val="single"/>
-          <w:lang w:val="en-US"/>
-        </w:rPr>
-        <w:t>The content of this section is mostly project-specific. Agree with your supervisor what exactly this section should contain!</w:t>
-      </w:r>
-      <w:r>
-        <w:rPr>
-          <w:i/>
-          <w:iCs/>
-          <w:color w:val="808080" w:themeColor="background2" w:themeShade="80"/>
-          <w:lang w:val="en-US"/>
-        </w:rPr>
-        <w:t xml:space="preserve"> &gt;</w:t>
-      </w:r>
-    </w:p>
-    <w:p>
-      <w:pPr>
-        <w:pStyle w:val="fhtwFlietext03Arial"/>
-        <w:rPr>
-          <w:lang w:val="en-US"/>
-        </w:rPr>
-      </w:pPr>
-    </w:p>
-    <w:p>
-      <w:pPr>
-        <w:pStyle w:val="fhtwFlietext03Arial"/>
+        <w:ind w:left="0"/>
         <w:rPr>
           <w:lang w:val="en-US"/>
         </w:rPr>
@@ -2694,306 +2453,6 @@
         </w:rPr>
         <w:t>So, what do you need to run our project on your laptop or computer?</w:t>
       </w:r>
-    </w:p>
-    <w:p>
-      <w:pPr>
-        <w:pStyle w:val="fhtwFlietext03Arial"/>
-        <w:rPr>
-          <w:lang w:val="en-US"/>
-        </w:rPr>
-      </w:pPr>
-    </w:p>
-    <w:p>
-      <w:pPr>
-        <w:pStyle w:val="fhtwFlietext03Arial"/>
-        <w:rPr>
-          <w:lang w:val="en-US"/>
-        </w:rPr>
-      </w:pPr>
-    </w:p>
-    <w:p>
-      <w:pPr>
-        <w:pStyle w:val="fhtwFlietext03Arial"/>
-        <w:rPr>
-          <w:lang w:val="en-US"/>
-        </w:rPr>
-      </w:pPr>
-    </w:p>
-    <w:p>
-      <w:pPr>
-        <w:pStyle w:val="fhtwFlietext03Arial"/>
-        <w:rPr>
-          <w:lang w:val="en-US"/>
-        </w:rPr>
-      </w:pPr>
-    </w:p>
-    <w:p>
-      <w:pPr>
-        <w:rPr>
-          <w:rFonts w:ascii="Arial" w:hAnsi="Arial" w:cs="Arial"/>
-          <w:b/>
-          <w:color w:val="000000" w:themeColor="text1"/>
-          <w:sz w:val="56"/>
-          <w:szCs w:val="48"/>
-          <w:lang w:val="en-US"/>
-        </w:rPr>
-      </w:pPr>
-      <w:r>
-        <w:rPr>
-          <w:b/>
-          <w:sz w:val="56"/>
-          <w:szCs w:val="48"/>
-          <w:lang w:val="en-US"/>
-        </w:rPr>
-        <w:br w:type="page"/>
-      </w:r>
-    </w:p>
-    <w:p>
-      <w:pPr>
-        <w:pStyle w:val="fhtwFlietext03Arial"/>
-        <w:numPr>
-          <w:ilvl w:val="0"/>
-          <w:numId w:val="1"/>
-        </w:numPr>
-        <w:rPr>
-          <w:b/>
-          <w:sz w:val="56"/>
-          <w:szCs w:val="48"/>
-          <w:lang w:val="en-US"/>
-        </w:rPr>
-      </w:pPr>
-      <w:r>
-        <w:rPr>
-          <w:b/>
-          <w:sz w:val="56"/>
-          <w:szCs w:val="48"/>
-          <w:lang w:val="en-US"/>
-        </w:rPr>
-        <w:lastRenderedPageBreak/>
-        <w:t xml:space="preserve">Our </w:t>
-      </w:r>
-      <w:r>
-        <w:rPr>
-          <w:b/>
-          <w:sz w:val="56"/>
-          <w:szCs w:val="48"/>
-          <w:lang w:val="en-US"/>
-        </w:rPr>
-        <w:t>Proje</w:t>
-      </w:r>
-      <w:r>
-        <w:rPr>
-          <w:b/>
-          <w:sz w:val="56"/>
-          <w:szCs w:val="48"/>
-          <w:lang w:val="en-US"/>
-        </w:rPr>
-        <w:t>c</w:t>
-      </w:r>
-      <w:r>
-        <w:rPr>
-          <w:b/>
-          <w:sz w:val="56"/>
-          <w:szCs w:val="48"/>
-          <w:lang w:val="en-US"/>
-        </w:rPr>
-        <w:t>t</w:t>
-      </w:r>
-      <w:r>
-        <w:rPr>
-          <w:b/>
-          <w:sz w:val="56"/>
-          <w:szCs w:val="48"/>
-          <w:lang w:val="en-US"/>
-        </w:rPr>
-        <w:t xml:space="preserve"> Diary</w:t>
-      </w:r>
-    </w:p>
-    <w:p>
-      <w:pPr>
-        <w:pStyle w:val="fhtwFlietext03Arial"/>
-        <w:rPr>
-          <w:lang w:val="en-US"/>
-        </w:rPr>
-      </w:pPr>
-    </w:p>
-    <w:p>
-      <w:pPr>
-        <w:pStyle w:val="fhtwFlietext03Arial"/>
-        <w:rPr>
-          <w:lang w:val="en-US"/>
-        </w:rPr>
-      </w:pPr>
-    </w:p>
-    <w:p>
-      <w:pPr>
-        <w:pStyle w:val="fhtwFlietext03Arial"/>
-        <w:rPr>
-          <w:i/>
-          <w:iCs/>
-          <w:color w:val="808080" w:themeColor="background2" w:themeShade="80"/>
-          <w:lang w:val="en-US"/>
-        </w:rPr>
-      </w:pPr>
-      <w:r>
-        <w:rPr>
-          <w:i/>
-          <w:iCs/>
-          <w:color w:val="808080" w:themeColor="background2" w:themeShade="80"/>
-          <w:lang w:val="en-US"/>
-        </w:rPr>
-        <w:t xml:space="preserve">&lt; </w:t>
-      </w:r>
-      <w:r>
-        <w:rPr>
-          <w:i/>
-          <w:iCs/>
-          <w:color w:val="808080" w:themeColor="background2" w:themeShade="80"/>
-          <w:lang w:val="en-US"/>
-        </w:rPr>
-        <w:t>This section should be a kind of diary in which you record “what happened in our team in the project”. Use photos from your meetings, take photos of any reflections from whiteboards. Take screenshots.</w:t>
-      </w:r>
-    </w:p>
-    <w:p>
-      <w:pPr>
-        <w:pStyle w:val="fhtwFlietext03Arial"/>
-        <w:rPr>
-          <w:i/>
-          <w:iCs/>
-          <w:color w:val="808080" w:themeColor="background2" w:themeShade="80"/>
-          <w:lang w:val="en-US"/>
-        </w:rPr>
-      </w:pPr>
-    </w:p>
-    <w:p>
-      <w:pPr>
-        <w:pStyle w:val="fhtwFlietext03Arial"/>
-        <w:rPr>
-          <w:i/>
-          <w:iCs/>
-          <w:color w:val="808080" w:themeColor="background2" w:themeShade="80"/>
-          <w:lang w:val="en-US"/>
-        </w:rPr>
-      </w:pPr>
-      <w:r>
-        <w:rPr>
-          <w:i/>
-          <w:iCs/>
-          <w:color w:val="808080" w:themeColor="background2" w:themeShade="80"/>
-          <w:lang w:val="en-US"/>
-        </w:rPr>
-        <w:t>Describe in short text sections which problems there were, which challenges were solved, what was "cool" in the project, etc.</w:t>
-      </w:r>
-    </w:p>
-    <w:p>
-      <w:pPr>
-        <w:pStyle w:val="fhtwFlietext03Arial"/>
-        <w:rPr>
-          <w:i/>
-          <w:iCs/>
-          <w:color w:val="808080" w:themeColor="background2" w:themeShade="80"/>
-          <w:lang w:val="en-US"/>
-        </w:rPr>
-      </w:pPr>
-    </w:p>
-    <w:p>
-      <w:pPr>
-        <w:pStyle w:val="fhtwFlietext03Arial"/>
-        <w:rPr>
-          <w:i/>
-          <w:iCs/>
-          <w:color w:val="808080" w:themeColor="background2" w:themeShade="80"/>
-          <w:lang w:val="en-US"/>
-        </w:rPr>
-      </w:pPr>
-      <w:r>
-        <w:rPr>
-          <w:i/>
-          <w:iCs/>
-          <w:color w:val="808080" w:themeColor="background2" w:themeShade="80"/>
-          <w:lang w:val="en-US"/>
-        </w:rPr>
-        <w:t>ATTENTION: Create this section continuously (!) Parallel to the project and not only at the end on the last evening before the project is submitted! This enables your supervisor to understand why something worked particularly well or not so well, why there was great progress or delays, etc.</w:t>
-      </w:r>
-    </w:p>
-    <w:p>
-      <w:pPr>
-        <w:pStyle w:val="fhtwFlietext03Arial"/>
-        <w:rPr>
-          <w:i/>
-          <w:iCs/>
-          <w:color w:val="808080" w:themeColor="background2" w:themeShade="80"/>
-          <w:lang w:val="en-US"/>
-        </w:rPr>
-      </w:pPr>
-    </w:p>
-    <w:p>
-      <w:pPr>
-        <w:pStyle w:val="fhtwFlietext03Arial"/>
-        <w:rPr>
-          <w:i/>
-          <w:iCs/>
-          <w:color w:val="808080" w:themeColor="background2" w:themeShade="80"/>
-          <w:lang w:val="en-US"/>
-        </w:rPr>
-      </w:pPr>
-      <w:r>
-        <w:rPr>
-          <w:i/>
-          <w:iCs/>
-          <w:color w:val="808080" w:themeColor="background2" w:themeShade="80"/>
-          <w:lang w:val="en-US"/>
-        </w:rPr>
-        <w:t>In practice, such a diary is used as the basis for a project retrospective and team feedback rounds.</w:t>
-      </w:r>
-    </w:p>
-    <w:p>
-      <w:pPr>
-        <w:pStyle w:val="fhtwFlietext03Arial"/>
-        <w:rPr>
-          <w:i/>
-          <w:iCs/>
-          <w:color w:val="808080" w:themeColor="background2" w:themeShade="80"/>
-          <w:lang w:val="en-US"/>
-        </w:rPr>
-      </w:pPr>
-    </w:p>
-    <w:p>
-      <w:pPr>
-        <w:pStyle w:val="fhtwFlietext03Arial"/>
-        <w:rPr>
-          <w:i/>
-          <w:iCs/>
-          <w:color w:val="808080" w:themeColor="background2" w:themeShade="80"/>
-          <w:lang w:val="en-US"/>
-        </w:rPr>
-      </w:pPr>
-      <w:r>
-        <w:rPr>
-          <w:i/>
-          <w:iCs/>
-          <w:color w:val="808080" w:themeColor="background2" w:themeShade="80"/>
-          <w:lang w:val="en-US"/>
-        </w:rPr>
-        <w:t>Tip: Meet each other at the end of the semester and let your project "pass in review" over a good project closing meal: This is a good opportunity to discuss what you have experienced again and for the future or what you have learned in the next semester and take the Innovation Lab with you!</w:t>
-      </w:r>
-      <w:r>
-        <w:rPr>
-          <w:i/>
-          <w:iCs/>
-          <w:color w:val="808080" w:themeColor="background2" w:themeShade="80"/>
-          <w:lang w:val="en-US"/>
-        </w:rPr>
-        <w:t xml:space="preserve"> &gt;</w:t>
-      </w:r>
-    </w:p>
-    <w:p>
-      <w:pPr>
-        <w:pStyle w:val="fhtwFlietext03Arial"/>
-        <w:rPr>
-          <w:lang w:val="en-US"/>
-        </w:rPr>
-      </w:pPr>
     </w:p>
     <w:p>
       <w:pPr>
@@ -3018,22 +2477,30 @@
         <w:rPr>
           <w:lang w:val="en-US"/>
         </w:rPr>
-        <w:t xml:space="preserve">What happened in our </w:t>
-      </w:r>
-      <w:proofErr w:type="spellStart"/>
-      <w:r>
-        <w:rPr>
-          <w:lang w:val="en-US"/>
-        </w:rPr>
-        <w:t>teamduring</w:t>
-      </w:r>
-      <w:proofErr w:type="spellEnd"/>
-      <w:r>
-        <w:rPr>
-          <w:lang w:val="en-US"/>
-        </w:rPr>
-        <w:t xml:space="preserve"> the project </w:t>
-      </w:r>
+        <w:t>Localhost</w:t>
+      </w:r>
+    </w:p>
+    <w:p>
+      <w:pPr>
+        <w:pStyle w:val="fhtwFlietext03Arial"/>
+        <w:rPr>
+          <w:lang w:val="en-US"/>
+        </w:rPr>
+      </w:pPr>
+      <w:r>
+        <w:rPr>
+          <w:lang w:val="en-US"/>
+        </w:rPr>
+        <w:t>PAVLES TEIL</w:t>
+      </w:r>
+    </w:p>
+    <w:p>
+      <w:pPr>
+        <w:pStyle w:val="fhtwFlietext03Arial"/>
+        <w:rPr>
+          <w:lang w:val="en-US"/>
+        </w:rPr>
+      </w:pPr>
     </w:p>
     <w:p>
       <w:pPr>
@@ -3050,40 +2517,109 @@
         <w:rPr>
           <w:lang w:val="en-US"/>
         </w:rPr>
-        <w:t>Problems</w:t>
-      </w:r>
-    </w:p>
-    <w:p>
-      <w:pPr>
-        <w:pStyle w:val="fhtwFlietext03Arial"/>
-      </w:pPr>
+        <w:t>Webhost</w:t>
+      </w:r>
+    </w:p>
+    <w:p>
+      <w:pPr>
+        <w:pStyle w:val="fhtwFlietext03Arial"/>
+        <w:rPr>
+          <w:b/>
+          <w:bCs/>
+          <w:lang w:val="en-US"/>
+        </w:rPr>
+      </w:pPr>
+    </w:p>
+    <w:p>
+      <w:pPr>
+        <w:pStyle w:val="fhtwFlietext03Arial"/>
+        <w:rPr>
+          <w:b/>
+          <w:bCs/>
+          <w:lang w:val="en-US"/>
+        </w:rPr>
+      </w:pPr>
+      <w:r>
+        <w:rPr>
+          <w:b/>
+          <w:bCs/>
+          <w:lang w:val="en-US"/>
+        </w:rPr>
+        <w:t xml:space="preserve">General: </w:t>
+      </w:r>
+    </w:p>
+    <w:p>
+      <w:pPr>
+        <w:pStyle w:val="fhtwFlietext03Arial"/>
+        <w:rPr>
+          <w:lang w:val="en-US"/>
+        </w:rPr>
+      </w:pPr>
+      <w:r>
+        <w:rPr>
+          <w:lang w:val="en-US"/>
+        </w:rPr>
+        <w:t xml:space="preserve">For web hosting we use the free web host 000webhost.com, this offers us the different possibilities to test different processes that we can't test locally. </w:t>
+      </w:r>
+    </w:p>
+    <w:p>
+      <w:pPr>
+        <w:pStyle w:val="fhtwFlietext03Arial"/>
+        <w:rPr>
+          <w:lang w:val="en-US"/>
+        </w:rPr>
+      </w:pPr>
+    </w:p>
+    <w:p>
+      <w:pPr>
+        <w:pStyle w:val="fhtwFlietext03Arial"/>
+        <w:rPr>
+          <w:lang w:val="en-US"/>
+        </w:rPr>
+      </w:pPr>
+    </w:p>
+    <w:p>
+      <w:pPr>
+        <w:pStyle w:val="fhtwFlietext03Arial"/>
+        <w:rPr>
+          <w:i/>
+          <w:iCs/>
+          <w:lang w:val="en-US"/>
+        </w:rPr>
+      </w:pPr>
+      <w:r>
+        <w:rPr>
+          <w:i/>
+          <w:iCs/>
+          <w:lang w:val="en-US"/>
+        </w:rPr>
+        <w:t>Fantastic features of 000webhost:</w:t>
+      </w:r>
     </w:p>
     <w:p>
       <w:pPr>
         <w:pStyle w:val="fhtwFlietext03Arial"/>
         <w:numPr>
           <w:ilvl w:val="0"/>
-          <w:numId w:val="6"/>
+          <w:numId w:val="2"/>
         </w:numPr>
         <w:rPr>
           <w:lang w:val="en-US"/>
         </w:rPr>
       </w:pPr>
-      <w:proofErr w:type="spellStart"/>
-      <w:r>
-        <w:rPr>
-          <w:lang w:val="en-US"/>
-        </w:rPr>
-        <w:t>Zeiteinteilung</w:t>
-      </w:r>
-      <w:proofErr w:type="spellEnd"/>
+      <w:r>
+        <w:rPr>
+          <w:lang w:val="en-US"/>
+        </w:rPr>
+        <w:t>3 GB bandwidth!</w:t>
+      </w:r>
     </w:p>
     <w:p>
       <w:pPr>
         <w:pStyle w:val="fhtwFlietext03Arial"/>
         <w:numPr>
           <w:ilvl w:val="0"/>
-          <w:numId w:val="6"/>
+          <w:numId w:val="2"/>
         </w:numPr>
         <w:rPr>
           <w:lang w:val="en-US"/>
@@ -3093,7 +2629,7 @@
         <w:rPr>
           <w:lang w:val="en-US"/>
         </w:rPr>
-        <w:t>Communication</w:t>
+        <w:t>Simple and costless homepage builder</w:t>
       </w:r>
     </w:p>
     <w:p>
@@ -3101,7 +2637,7 @@
         <w:pStyle w:val="fhtwFlietext03Arial"/>
         <w:numPr>
           <w:ilvl w:val="0"/>
-          <w:numId w:val="6"/>
+          <w:numId w:val="2"/>
         </w:numPr>
         <w:rPr>
           <w:lang w:val="en-US"/>
@@ -3111,8 +2647,1526 @@
         <w:rPr>
           <w:lang w:val="en-US"/>
         </w:rPr>
-        <w:t>Why Delays</w:t>
-      </w:r>
+        <w:t>Almost endless 300MB disk space</w:t>
+      </w:r>
+    </w:p>
+    <w:p>
+      <w:pPr>
+        <w:pStyle w:val="fhtwFlietext03Arial"/>
+        <w:numPr>
+          <w:ilvl w:val="0"/>
+          <w:numId w:val="2"/>
+        </w:numPr>
+        <w:rPr>
+          <w:lang w:val="en-US"/>
+        </w:rPr>
+      </w:pPr>
+      <w:r>
+        <w:rPr>
+          <w:lang w:val="en-US"/>
+        </w:rPr>
+        <w:t>WordPress Auto Installer</w:t>
+      </w:r>
+    </w:p>
+    <w:p>
+      <w:pPr>
+        <w:pStyle w:val="fhtwFlietext03Arial"/>
+        <w:numPr>
+          <w:ilvl w:val="0"/>
+          <w:numId w:val="2"/>
+        </w:numPr>
+        <w:rPr>
+          <w:lang w:val="en-US"/>
+        </w:rPr>
+      </w:pPr>
+      <w:r>
+        <w:rPr>
+          <w:lang w:val="en-US"/>
+        </w:rPr>
+        <w:t>No advertising</w:t>
+      </w:r>
+    </w:p>
+    <w:p>
+      <w:pPr>
+        <w:pStyle w:val="fhtwFlietext03Arial"/>
+        <w:numPr>
+          <w:ilvl w:val="0"/>
+          <w:numId w:val="2"/>
+        </w:numPr>
+        <w:rPr>
+          <w:lang w:val="en-US"/>
+        </w:rPr>
+      </w:pPr>
+      <w:r>
+        <w:rPr>
+          <w:lang w:val="en-US"/>
+        </w:rPr>
+        <w:t>Full PHP and MySQL database support</w:t>
+      </w:r>
+    </w:p>
+    <w:p>
+      <w:pPr>
+        <w:pStyle w:val="fhtwFlietext03Arial"/>
+        <w:numPr>
+          <w:ilvl w:val="0"/>
+          <w:numId w:val="2"/>
+        </w:numPr>
+        <w:rPr>
+          <w:lang w:val="en-US"/>
+        </w:rPr>
+      </w:pPr>
+      <w:r>
+        <w:rPr>
+          <w:lang w:val="en-US"/>
+        </w:rPr>
+        <w:t xml:space="preserve">Free </w:t>
+      </w:r>
+      <w:proofErr w:type="spellStart"/>
+      <w:r>
+        <w:rPr>
+          <w:lang w:val="en-US"/>
+        </w:rPr>
+        <w:t>Cpanel</w:t>
+      </w:r>
+      <w:proofErr w:type="spellEnd"/>
+      <w:r>
+        <w:rPr>
+          <w:lang w:val="en-US"/>
+        </w:rPr>
+        <w:t xml:space="preserve"> web hosting admin panel</w:t>
+      </w:r>
+    </w:p>
+    <w:p>
+      <w:pPr>
+        <w:pStyle w:val="fhtwFlietext03Arial"/>
+        <w:numPr>
+          <w:ilvl w:val="0"/>
+          <w:numId w:val="2"/>
+        </w:numPr>
+        <w:rPr>
+          <w:lang w:val="en-US"/>
+        </w:rPr>
+      </w:pPr>
+      <w:r>
+        <w:rPr>
+          <w:lang w:val="en-US"/>
+        </w:rPr>
+        <w:t>Instant account activation, no fees!</w:t>
+      </w:r>
+    </w:p>
+    <w:p>
+      <w:pPr>
+        <w:pStyle w:val="fhtwFlietext03Arial"/>
+        <w:ind w:left="0"/>
+        <w:rPr>
+          <w:lang w:val="en-US"/>
+        </w:rPr>
+      </w:pPr>
+    </w:p>
+    <w:p>
+      <w:pPr>
+        <w:pStyle w:val="fhtwFlietext03Arial"/>
+        <w:ind w:left="0"/>
+        <w:rPr>
+          <w:lang w:val="en-US"/>
+        </w:rPr>
+      </w:pPr>
+    </w:p>
+    <w:p>
+      <w:pPr>
+        <w:pStyle w:val="fhtwFlietext03Arial"/>
+        <w:rPr>
+          <w:lang w:val="en-US"/>
+        </w:rPr>
+      </w:pPr>
+    </w:p>
+    <w:p>
+      <w:pPr>
+        <w:pStyle w:val="fhtwFlietext03Arial"/>
+        <w:rPr>
+          <w:lang w:val="de-AT"/>
+        </w:rPr>
+      </w:pPr>
+      <w:r>
+        <w:rPr>
+          <w:noProof/>
+        </w:rPr>
+        <w:drawing>
+          <wp:inline distT="0" distB="0" distL="0" distR="0" wp14:anchorId="41A53A91" wp14:editId="7AC4AD1B">
+            <wp:extent cx="3848100" cy="3324225"/>
+            <wp:effectExtent l="0" t="0" r="0" b="9525"/>
+            <wp:docPr id="3" name="Grafik 3"/>
+            <wp:cNvGraphicFramePr>
+              <a:graphicFrameLocks xmlns:a="http://schemas.openxmlformats.org/drawingml/2006/main" noChangeAspect="1"/>
+            </wp:cNvGraphicFramePr>
+            <a:graphic xmlns:a="http://schemas.openxmlformats.org/drawingml/2006/main">
+              <a:graphicData uri="http://schemas.openxmlformats.org/drawingml/2006/picture">
+                <pic:pic xmlns:pic="http://schemas.openxmlformats.org/drawingml/2006/picture">
+                  <pic:nvPicPr>
+                    <pic:cNvPr id="1" name=""/>
+                    <pic:cNvPicPr/>
+                  </pic:nvPicPr>
+                  <pic:blipFill>
+                    <a:blip r:embed="rId28"/>
+                    <a:stretch>
+                      <a:fillRect/>
+                    </a:stretch>
+                  </pic:blipFill>
+                  <pic:spPr>
+                    <a:xfrm>
+                      <a:off x="0" y="0"/>
+                      <a:ext cx="3848100" cy="3324225"/>
+                    </a:xfrm>
+                    <a:prstGeom prst="rect">
+                      <a:avLst/>
+                    </a:prstGeom>
+                  </pic:spPr>
+                </pic:pic>
+              </a:graphicData>
+            </a:graphic>
+          </wp:inline>
+        </w:drawing>
+      </w:r>
+    </w:p>
+    <w:p>
+      <w:pPr>
+        <w:pStyle w:val="fhtwFlietext03Arial"/>
+        <w:rPr>
+          <w:lang w:val="de-AT"/>
+        </w:rPr>
+      </w:pPr>
+    </w:p>
+    <w:p>
+      <w:pPr>
+        <w:pStyle w:val="fhtwFlietext03Arial"/>
+        <w:rPr>
+          <w:lang w:val="en-GB"/>
+        </w:rPr>
+      </w:pPr>
+      <w:r>
+        <w:rPr>
+          <w:lang w:val="en-GB"/>
+        </w:rPr>
+        <w:t xml:space="preserve">Website-Link: </w:t>
+      </w:r>
+      <w:hyperlink r:id="rId29" w:history="1">
+        <w:r>
+          <w:rPr>
+            <w:rStyle w:val="Hyperlink"/>
+            <w:lang w:val="en-GB"/>
+          </w:rPr>
+          <w:t>https://git-game.000webhostapp.com</w:t>
+        </w:r>
+      </w:hyperlink>
+    </w:p>
+    <w:p>
+      <w:pPr>
+        <w:pStyle w:val="fhtwFlietext03Arial"/>
+        <w:rPr>
+          <w:lang w:val="en-GB"/>
+        </w:rPr>
+      </w:pPr>
+    </w:p>
+    <w:p>
+      <w:pPr>
+        <w:pStyle w:val="fhtwFlietext03Arial"/>
+        <w:rPr>
+          <w:lang w:val="en-GB"/>
+        </w:rPr>
+      </w:pPr>
+    </w:p>
+    <w:p>
+      <w:pPr>
+        <w:pStyle w:val="fhtwFlietext03Arial"/>
+        <w:rPr>
+          <w:b/>
+          <w:bCs/>
+          <w:lang w:val="en-GB"/>
+        </w:rPr>
+      </w:pPr>
+    </w:p>
+    <w:p>
+      <w:pPr>
+        <w:pStyle w:val="fhtwFlietext03Arial"/>
+        <w:rPr>
+          <w:b/>
+          <w:bCs/>
+          <w:lang w:val="en-GB"/>
+        </w:rPr>
+      </w:pPr>
+      <w:r>
+        <w:rPr>
+          <w:b/>
+          <w:bCs/>
+          <w:lang w:val="en-GB"/>
+        </w:rPr>
+        <w:t>File upload:</w:t>
+      </w:r>
+    </w:p>
+    <w:p>
+      <w:pPr>
+        <w:pStyle w:val="fhtwFlietext03Arial"/>
+        <w:rPr>
+          <w:lang w:val="en-GB"/>
+        </w:rPr>
+      </w:pPr>
+      <w:r>
+        <w:rPr>
+          <w:lang w:val="en-GB"/>
+        </w:rPr>
+        <w:t>There are two ways to upload files to the web hosting service:</w:t>
+      </w:r>
+    </w:p>
+    <w:p>
+      <w:pPr>
+        <w:pStyle w:val="fhtwFlietext03Arial"/>
+        <w:rPr>
+          <w:lang w:val="en-GB"/>
+        </w:rPr>
+      </w:pPr>
+    </w:p>
+    <w:p>
+      <w:pPr>
+        <w:pStyle w:val="fhtwFlietext03Arial"/>
+        <w:rPr>
+          <w:lang w:val="en-GB"/>
+        </w:rPr>
+      </w:pPr>
+      <w:r>
+        <w:rPr>
+          <w:lang w:val="en-GB"/>
+        </w:rPr>
+        <w:t>The first option - using the browser-based file manager. This tool allows you to navigate, upload and delete files on your web server. You can access this feature from your Control Panel.</w:t>
+      </w:r>
+    </w:p>
+    <w:p>
+      <w:pPr>
+        <w:pStyle w:val="fhtwFlietext03Arial"/>
+        <w:rPr>
+          <w:lang w:val="en-GB"/>
+        </w:rPr>
+      </w:pPr>
+    </w:p>
+    <w:p>
+      <w:pPr>
+        <w:pStyle w:val="fhtwFlietext03Arial"/>
+        <w:rPr>
+          <w:lang w:val="en-GB"/>
+        </w:rPr>
+      </w:pPr>
+      <w:r>
+        <w:rPr>
+          <w:noProof/>
+        </w:rPr>
+        <w:drawing>
+          <wp:anchor distT="0" distB="0" distL="114300" distR="114300" simplePos="0" relativeHeight="251659264" behindDoc="0" locked="0" layoutInCell="1" allowOverlap="1" wp14:anchorId="6631DC3E" wp14:editId="21DB250B">
+            <wp:simplePos x="704850" y="1600200"/>
+            <wp:positionH relativeFrom="column">
+              <wp:align>left</wp:align>
+            </wp:positionH>
+            <wp:positionV relativeFrom="paragraph">
+              <wp:align>top</wp:align>
+            </wp:positionV>
+            <wp:extent cx="5644776" cy="2705100"/>
+            <wp:effectExtent l="0" t="0" r="0" b="0"/>
+            <wp:wrapSquare wrapText="bothSides"/>
+            <wp:docPr id="2" name="Grafik 2"/>
+            <wp:cNvGraphicFramePr>
+              <a:graphicFrameLocks xmlns:a="http://schemas.openxmlformats.org/drawingml/2006/main" noChangeAspect="1"/>
+            </wp:cNvGraphicFramePr>
+            <a:graphic xmlns:a="http://schemas.openxmlformats.org/drawingml/2006/main">
+              <a:graphicData uri="http://schemas.openxmlformats.org/drawingml/2006/picture">
+                <pic:pic xmlns:pic="http://schemas.openxmlformats.org/drawingml/2006/picture">
+                  <pic:nvPicPr>
+                    <pic:cNvPr id="1" name=""/>
+                    <pic:cNvPicPr/>
+                  </pic:nvPicPr>
+                  <pic:blipFill>
+                    <a:blip r:embed="rId30" cstate="print">
+                      <a:extLst>
+                        <a:ext uri="{28A0092B-C50C-407E-A947-70E740481C1C}">
+                          <a14:useLocalDpi xmlns:a14="http://schemas.microsoft.com/office/drawing/2010/main" val="0"/>
+                        </a:ext>
+                      </a:extLst>
+                    </a:blip>
+                    <a:stretch>
+                      <a:fillRect/>
+                    </a:stretch>
+                  </pic:blipFill>
+                  <pic:spPr>
+                    <a:xfrm>
+                      <a:off x="0" y="0"/>
+                      <a:ext cx="5644776" cy="2705100"/>
+                    </a:xfrm>
+                    <a:prstGeom prst="rect">
+                      <a:avLst/>
+                    </a:prstGeom>
+                  </pic:spPr>
+                </pic:pic>
+              </a:graphicData>
+            </a:graphic>
+          </wp:anchor>
+        </w:drawing>
+      </w:r>
+    </w:p>
+    <w:p>
+      <w:pPr>
+        <w:rPr>
+          <w:lang w:val="en-GB"/>
+        </w:rPr>
+      </w:pPr>
+    </w:p>
+    <w:p>
+      <w:pPr>
+        <w:rPr>
+          <w:lang w:val="en-GB"/>
+        </w:rPr>
+      </w:pPr>
+    </w:p>
+    <w:p>
+      <w:pPr>
+        <w:rPr>
+          <w:lang w:val="en-GB"/>
+        </w:rPr>
+      </w:pPr>
+    </w:p>
+    <w:p>
+      <w:pPr>
+        <w:rPr>
+          <w:lang w:val="en-GB"/>
+        </w:rPr>
+      </w:pPr>
+    </w:p>
+    <w:p>
+      <w:pPr>
+        <w:rPr>
+          <w:lang w:val="en-GB"/>
+        </w:rPr>
+      </w:pPr>
+    </w:p>
+    <w:p>
+      <w:pPr>
+        <w:rPr>
+          <w:lang w:val="en-GB"/>
+        </w:rPr>
+      </w:pPr>
+    </w:p>
+    <w:p>
+      <w:pPr>
+        <w:rPr>
+          <w:lang w:val="en-GB"/>
+        </w:rPr>
+      </w:pPr>
+    </w:p>
+    <w:p>
+      <w:pPr>
+        <w:rPr>
+          <w:lang w:val="en-GB"/>
+        </w:rPr>
+      </w:pPr>
+    </w:p>
+    <w:p>
+      <w:pPr>
+        <w:rPr>
+          <w:lang w:val="en-GB"/>
+        </w:rPr>
+      </w:pPr>
+    </w:p>
+    <w:p>
+      <w:pPr>
+        <w:pStyle w:val="fhtwFlietext03Arial"/>
+        <w:rPr>
+          <w:lang w:val="en-GB"/>
+        </w:rPr>
+      </w:pPr>
+    </w:p>
+    <w:p>
+      <w:pPr>
+        <w:pStyle w:val="fhtwFlietext03Arial"/>
+        <w:rPr>
+          <w:lang w:val="en-GB"/>
+        </w:rPr>
+      </w:pPr>
+    </w:p>
+    <w:p>
+      <w:pPr>
+        <w:pStyle w:val="fhtwFlietext03Arial"/>
+        <w:rPr>
+          <w:lang w:val="en-GB"/>
+        </w:rPr>
+      </w:pPr>
+    </w:p>
+    <w:p>
+      <w:pPr>
+        <w:pStyle w:val="fhtwFlietext03Arial"/>
+        <w:rPr>
+          <w:lang w:val="en-GB"/>
+        </w:rPr>
+      </w:pPr>
+    </w:p>
+    <w:p>
+      <w:pPr>
+        <w:pStyle w:val="fhtwFlietext03Arial"/>
+        <w:rPr>
+          <w:lang w:val="en-GB"/>
+        </w:rPr>
+      </w:pPr>
+    </w:p>
+    <w:p>
+      <w:pPr>
+        <w:pStyle w:val="fhtwFlietext03Arial"/>
+        <w:rPr>
+          <w:lang w:val="en-GB"/>
+        </w:rPr>
+      </w:pPr>
+    </w:p>
+    <w:p>
+      <w:pPr>
+        <w:pStyle w:val="fhtwFlietext03Arial"/>
+        <w:rPr>
+          <w:lang w:val="en-GB"/>
+        </w:rPr>
+      </w:pPr>
+    </w:p>
+    <w:p>
+      <w:pPr>
+        <w:pStyle w:val="fhtwFlietext03Arial"/>
+        <w:rPr>
+          <w:lang w:val="en-GB"/>
+        </w:rPr>
+      </w:pPr>
+      <w:r>
+        <w:rPr>
+          <w:lang w:val="en-GB"/>
+        </w:rPr>
+        <w:br w:type="textWrapping" w:clear="all"/>
+        <w:t>The second option is to use FTP. FTP stands for File Transfer Protocol. With it you can conveniently manage your files similar to a file manager.</w:t>
+      </w:r>
+    </w:p>
+    <w:p>
+      <w:pPr>
+        <w:pStyle w:val="fhtwFlietext03Arial"/>
+        <w:ind w:left="0"/>
+        <w:rPr>
+          <w:lang w:val="en-GB"/>
+        </w:rPr>
+      </w:pPr>
+    </w:p>
+    <w:p>
+      <w:pPr>
+        <w:pStyle w:val="fhtwFlietext03Arial"/>
+        <w:rPr>
+          <w:lang w:val="en-GB"/>
+        </w:rPr>
+      </w:pPr>
+      <w:r>
+        <w:rPr>
+          <w:lang w:val="en-GB"/>
+        </w:rPr>
+        <w:t>Used software for file transfer: FileZilla. FileZilla is a free FTP client for all major platforms (Windows, Mac OS X, BSD and Linux). The tool has an intuitive visual user interface and many handy features</w:t>
+      </w:r>
+    </w:p>
+    <w:p>
+      <w:pPr>
+        <w:pStyle w:val="fhtwFlietext03Arial"/>
+        <w:rPr>
+          <w:lang w:val="en-GB"/>
+        </w:rPr>
+      </w:pPr>
+    </w:p>
+    <w:p>
+      <w:pPr>
+        <w:pStyle w:val="fhtwFlietext03Arial"/>
+        <w:rPr>
+          <w:lang w:val="de-AT"/>
+        </w:rPr>
+      </w:pPr>
+      <w:r>
+        <w:rPr>
+          <w:noProof/>
+        </w:rPr>
+        <w:drawing>
+          <wp:inline distT="0" distB="0" distL="0" distR="0" wp14:anchorId="6F28EDC3" wp14:editId="103638B8">
+            <wp:extent cx="6203950" cy="3334385"/>
+            <wp:effectExtent l="0" t="0" r="0" b="0"/>
+            <wp:docPr id="4" name="Grafik 4" descr="Ein Bild, das Text enthält.&#10;&#10;Automatisch generierte Beschreibung"/>
+            <wp:cNvGraphicFramePr>
+              <a:graphicFrameLocks xmlns:a="http://schemas.openxmlformats.org/drawingml/2006/main" noChangeAspect="1"/>
+            </wp:cNvGraphicFramePr>
+            <a:graphic xmlns:a="http://schemas.openxmlformats.org/drawingml/2006/main">
+              <a:graphicData uri="http://schemas.openxmlformats.org/drawingml/2006/picture">
+                <pic:pic xmlns:pic="http://schemas.openxmlformats.org/drawingml/2006/picture">
+                  <pic:nvPicPr>
+                    <pic:cNvPr id="4" name="Grafik 4" descr="Ein Bild, das Text enthält.&#10;&#10;Automatisch generierte Beschreibung"/>
+                    <pic:cNvPicPr/>
+                  </pic:nvPicPr>
+                  <pic:blipFill>
+                    <a:blip r:embed="rId31"/>
+                    <a:stretch>
+                      <a:fillRect/>
+                    </a:stretch>
+                  </pic:blipFill>
+                  <pic:spPr>
+                    <a:xfrm>
+                      <a:off x="0" y="0"/>
+                      <a:ext cx="6203950" cy="3334385"/>
+                    </a:xfrm>
+                    <a:prstGeom prst="rect">
+                      <a:avLst/>
+                    </a:prstGeom>
+                  </pic:spPr>
+                </pic:pic>
+              </a:graphicData>
+            </a:graphic>
+          </wp:inline>
+        </w:drawing>
+      </w:r>
+    </w:p>
+    <w:p>
+      <w:pPr>
+        <w:pStyle w:val="fhtwFlietext03Arial"/>
+        <w:rPr>
+          <w:lang w:val="de-AT"/>
+        </w:rPr>
+      </w:pPr>
+    </w:p>
+    <w:p>
+      <w:pPr>
+        <w:pStyle w:val="fhtwFlietext03Arial"/>
+        <w:rPr>
+          <w:lang w:val="de-AT"/>
+        </w:rPr>
+      </w:pPr>
+    </w:p>
+    <w:p>
+      <w:pPr>
+        <w:pStyle w:val="fhtwFlietext03Arial"/>
+        <w:rPr>
+          <w:lang w:val="de-AT"/>
+        </w:rPr>
+      </w:pPr>
+    </w:p>
+    <w:p>
+      <w:pPr>
+        <w:pStyle w:val="fhtwFlietext03Arial"/>
+        <w:rPr>
+          <w:lang w:val="de-AT"/>
+        </w:rPr>
+      </w:pPr>
+    </w:p>
+    <w:p>
+      <w:pPr>
+        <w:pStyle w:val="fhtwFlietext03Arial"/>
+        <w:rPr>
+          <w:b/>
+          <w:bCs/>
+          <w:lang w:val="de-AT"/>
+        </w:rPr>
+      </w:pPr>
+    </w:p>
+    <w:p>
+      <w:pPr>
+        <w:pStyle w:val="fhtwFlietext03Arial"/>
+        <w:rPr>
+          <w:b/>
+          <w:bCs/>
+          <w:lang w:val="en-GB"/>
+        </w:rPr>
+      </w:pPr>
+      <w:r>
+        <w:rPr>
+          <w:b/>
+          <w:bCs/>
+          <w:lang w:val="en-GB"/>
+        </w:rPr>
+        <w:t>Database:</w:t>
+      </w:r>
+    </w:p>
+    <w:p>
+      <w:pPr>
+        <w:pStyle w:val="fhtwFlietext03Arial"/>
+        <w:rPr>
+          <w:b/>
+          <w:bCs/>
+          <w:lang w:val="en-GB"/>
+        </w:rPr>
+      </w:pPr>
+    </w:p>
+    <w:p>
+      <w:pPr>
+        <w:pStyle w:val="fhtwFlietext03Arial"/>
+        <w:rPr>
+          <w:lang w:val="en-GB"/>
+        </w:rPr>
+      </w:pPr>
+      <w:r>
+        <w:rPr>
+          <w:lang w:val="en-GB"/>
+        </w:rPr>
+        <w:t>You can create up to two databases with the free version.</w:t>
+      </w:r>
+    </w:p>
+    <w:p>
+      <w:pPr>
+        <w:pStyle w:val="fhtwFlietext03Arial"/>
+        <w:rPr>
+          <w:lang w:val="de-AT"/>
+        </w:rPr>
+      </w:pPr>
+      <w:r>
+        <w:rPr>
+          <w:noProof/>
+        </w:rPr>
+        <w:drawing>
+          <wp:inline distT="0" distB="0" distL="0" distR="0" wp14:anchorId="0B2AAD75" wp14:editId="7F4D2755">
+            <wp:extent cx="6191250" cy="1962150"/>
+            <wp:effectExtent l="0" t="0" r="0" b="0"/>
+            <wp:docPr id="5" name="Grafik 5"/>
+            <wp:cNvGraphicFramePr>
+              <a:graphicFrameLocks xmlns:a="http://schemas.openxmlformats.org/drawingml/2006/main" noChangeAspect="1"/>
+            </wp:cNvGraphicFramePr>
+            <a:graphic xmlns:a="http://schemas.openxmlformats.org/drawingml/2006/main">
+              <a:graphicData uri="http://schemas.openxmlformats.org/drawingml/2006/picture">
+                <pic:pic xmlns:pic="http://schemas.openxmlformats.org/drawingml/2006/picture">
+                  <pic:nvPicPr>
+                    <pic:cNvPr id="1" name=""/>
+                    <pic:cNvPicPr/>
+                  </pic:nvPicPr>
+                  <pic:blipFill>
+                    <a:blip r:embed="rId32"/>
+                    <a:stretch>
+                      <a:fillRect/>
+                    </a:stretch>
+                  </pic:blipFill>
+                  <pic:spPr>
+                    <a:xfrm>
+                      <a:off x="0" y="0"/>
+                      <a:ext cx="6191250" cy="1962150"/>
+                    </a:xfrm>
+                    <a:prstGeom prst="rect">
+                      <a:avLst/>
+                    </a:prstGeom>
+                  </pic:spPr>
+                </pic:pic>
+              </a:graphicData>
+            </a:graphic>
+          </wp:inline>
+        </w:drawing>
+      </w:r>
+    </w:p>
+    <w:p>
+      <w:pPr>
+        <w:pStyle w:val="fhtwFlietext03Arial"/>
+        <w:rPr>
+          <w:lang w:val="de-AT"/>
+        </w:rPr>
+      </w:pPr>
+    </w:p>
+    <w:p>
+      <w:pPr>
+        <w:pStyle w:val="fhtwFlietext03Arial"/>
+        <w:rPr>
+          <w:i/>
+          <w:iCs/>
+          <w:lang w:val="de-AT"/>
+        </w:rPr>
+      </w:pPr>
+      <w:proofErr w:type="spellStart"/>
+      <w:r>
+        <w:rPr>
+          <w:i/>
+          <w:iCs/>
+          <w:lang w:val="de-AT"/>
+        </w:rPr>
+        <w:t>Specifications</w:t>
+      </w:r>
+      <w:proofErr w:type="spellEnd"/>
+      <w:r>
+        <w:rPr>
+          <w:i/>
+          <w:iCs/>
+          <w:lang w:val="de-AT"/>
+        </w:rPr>
+        <w:t xml:space="preserve"> oft he </w:t>
+      </w:r>
+      <w:proofErr w:type="spellStart"/>
+      <w:r>
+        <w:rPr>
+          <w:i/>
+          <w:iCs/>
+          <w:lang w:val="de-AT"/>
+        </w:rPr>
+        <w:t>Datebase</w:t>
+      </w:r>
+      <w:proofErr w:type="spellEnd"/>
+      <w:r>
+        <w:rPr>
+          <w:i/>
+          <w:iCs/>
+          <w:lang w:val="de-AT"/>
+        </w:rPr>
+        <w:t>:</w:t>
+      </w:r>
+    </w:p>
+    <w:p>
+      <w:pPr>
+        <w:pStyle w:val="fhtwFlietext03Arial"/>
+        <w:rPr>
+          <w:lang w:val="de-AT"/>
+        </w:rPr>
+      </w:pPr>
+    </w:p>
+    <w:p>
+      <w:pPr>
+        <w:pStyle w:val="fhtwFlietext03Arial"/>
+        <w:numPr>
+          <w:ilvl w:val="0"/>
+          <w:numId w:val="9"/>
+        </w:numPr>
+        <w:rPr>
+          <w:lang w:val="en-GB"/>
+        </w:rPr>
+      </w:pPr>
+      <w:r>
+        <w:rPr>
+          <w:lang w:val="en-GB"/>
+        </w:rPr>
+        <w:t>Database Space Limit: 1GB</w:t>
+      </w:r>
+      <w:r>
+        <w:rPr>
+          <w:lang w:val="en-GB"/>
+        </w:rPr>
+        <w:t xml:space="preserve"> </w:t>
+      </w:r>
+    </w:p>
+    <w:p>
+      <w:pPr>
+        <w:pStyle w:val="fhtwFlietext03Arial"/>
+        <w:numPr>
+          <w:ilvl w:val="0"/>
+          <w:numId w:val="9"/>
+        </w:numPr>
+        <w:rPr>
+          <w:lang w:val="en-GB"/>
+        </w:rPr>
+      </w:pPr>
+      <w:r>
+        <w:rPr>
+          <w:lang w:val="en-GB"/>
+        </w:rPr>
+        <w:t>Database Table Limit: 100 Tables</w:t>
+      </w:r>
+    </w:p>
+    <w:p>
+      <w:pPr>
+        <w:pStyle w:val="fhtwFlietext03Arial"/>
+        <w:numPr>
+          <w:ilvl w:val="0"/>
+          <w:numId w:val="9"/>
+        </w:numPr>
+        <w:rPr>
+          <w:lang w:val="en-GB"/>
+        </w:rPr>
+      </w:pPr>
+      <w:r>
+        <w:rPr>
+          <w:lang w:val="en-GB"/>
+        </w:rPr>
+        <w:t>Manage your database at databases.000webhost.com</w:t>
+      </w:r>
+    </w:p>
+    <w:p>
+      <w:pPr>
+        <w:pStyle w:val="fhtwFlietext03Arial"/>
+        <w:numPr>
+          <w:ilvl w:val="0"/>
+          <w:numId w:val="9"/>
+        </w:numPr>
+        <w:rPr>
+          <w:lang w:val="en-GB"/>
+        </w:rPr>
+      </w:pPr>
+      <w:r>
+        <w:rPr>
+          <w:lang w:val="en-GB"/>
+        </w:rPr>
+        <w:t>Use localhost as a connection hostname.</w:t>
+      </w:r>
+    </w:p>
+    <w:p>
+      <w:pPr>
+        <w:pStyle w:val="fhtwFlietext03Arial"/>
+        <w:ind w:left="0"/>
+        <w:rPr>
+          <w:lang w:val="en-GB"/>
+        </w:rPr>
+      </w:pPr>
+    </w:p>
+    <w:p>
+      <w:pPr>
+        <w:pStyle w:val="fhtwFlietext03Arial"/>
+        <w:ind w:left="0"/>
+        <w:rPr>
+          <w:lang w:val="en-GB"/>
+        </w:rPr>
+      </w:pPr>
+    </w:p>
+    <w:p>
+      <w:pPr>
+        <w:pStyle w:val="fhtwFlietext03Arial"/>
+        <w:ind w:left="0"/>
+        <w:rPr>
+          <w:lang w:val="en-GB"/>
+        </w:rPr>
+      </w:pPr>
+    </w:p>
+    <w:p>
+      <w:pPr>
+        <w:pStyle w:val="fhtwFlietext03Arial"/>
+        <w:ind w:left="0"/>
+        <w:rPr>
+          <w:lang w:val="en-GB"/>
+        </w:rPr>
+      </w:pPr>
+      <w:r>
+        <w:rPr>
+          <w:noProof/>
+        </w:rPr>
+        <w:drawing>
+          <wp:inline distT="0" distB="0" distL="0" distR="0" wp14:anchorId="4DEAF32C" wp14:editId="497FAC3C">
+            <wp:extent cx="6203950" cy="2980690"/>
+            <wp:effectExtent l="0" t="0" r="0" b="0"/>
+            <wp:docPr id="6" name="Grafik 6"/>
+            <wp:cNvGraphicFramePr>
+              <a:graphicFrameLocks xmlns:a="http://schemas.openxmlformats.org/drawingml/2006/main" noChangeAspect="1"/>
+            </wp:cNvGraphicFramePr>
+            <a:graphic xmlns:a="http://schemas.openxmlformats.org/drawingml/2006/main">
+              <a:graphicData uri="http://schemas.openxmlformats.org/drawingml/2006/picture">
+                <pic:pic xmlns:pic="http://schemas.openxmlformats.org/drawingml/2006/picture">
+                  <pic:nvPicPr>
+                    <pic:cNvPr id="1" name=""/>
+                    <pic:cNvPicPr/>
+                  </pic:nvPicPr>
+                  <pic:blipFill>
+                    <a:blip r:embed="rId33"/>
+                    <a:stretch>
+                      <a:fillRect/>
+                    </a:stretch>
+                  </pic:blipFill>
+                  <pic:spPr>
+                    <a:xfrm>
+                      <a:off x="0" y="0"/>
+                      <a:ext cx="6203950" cy="2980690"/>
+                    </a:xfrm>
+                    <a:prstGeom prst="rect">
+                      <a:avLst/>
+                    </a:prstGeom>
+                  </pic:spPr>
+                </pic:pic>
+              </a:graphicData>
+            </a:graphic>
+          </wp:inline>
+        </w:drawing>
+      </w:r>
+    </w:p>
+    <w:p>
+      <w:pPr>
+        <w:pStyle w:val="fhtwFlietext03Arial"/>
+        <w:ind w:left="0"/>
+        <w:rPr>
+          <w:lang w:val="de-AT"/>
+        </w:rPr>
+      </w:pPr>
+    </w:p>
+    <w:p>
+      <w:pPr>
+        <w:pStyle w:val="fhtwFlietext03Arial"/>
+        <w:rPr>
+          <w:lang w:val="en-US"/>
+        </w:rPr>
+      </w:pPr>
+      <w:r>
+        <w:rPr>
+          <w:lang w:val="en-GB"/>
+        </w:rPr>
+        <w:t>The table from the database can be easily imported to phpMyAdmin</w:t>
+      </w:r>
+      <w:r>
+        <w:rPr>
+          <w:lang w:val="en-GB"/>
+        </w:rPr>
+        <w:t>.</w:t>
+      </w:r>
+    </w:p>
+    <w:p>
+      <w:pPr>
+        <w:pStyle w:val="fhtwFlietext03Arial"/>
+        <w:rPr>
+          <w:lang w:val="en-US"/>
+        </w:rPr>
+      </w:pPr>
+    </w:p>
+    <w:p>
+      <w:pPr>
+        <w:rPr>
+          <w:rFonts w:ascii="Arial" w:hAnsi="Arial" w:cs="Arial"/>
+          <w:b/>
+          <w:color w:val="000000" w:themeColor="text1"/>
+          <w:sz w:val="56"/>
+          <w:szCs w:val="48"/>
+          <w:lang w:val="en-US"/>
+        </w:rPr>
+      </w:pPr>
+      <w:r>
+        <w:rPr>
+          <w:b/>
+          <w:sz w:val="56"/>
+          <w:szCs w:val="48"/>
+          <w:lang w:val="en-US"/>
+        </w:rPr>
+        <w:br w:type="page"/>
+      </w:r>
+    </w:p>
+    <w:p>
+      <w:pPr>
+        <w:pStyle w:val="fhtwFlietext03Arial"/>
+        <w:numPr>
+          <w:ilvl w:val="0"/>
+          <w:numId w:val="1"/>
+        </w:numPr>
+        <w:rPr>
+          <w:b/>
+          <w:sz w:val="56"/>
+          <w:szCs w:val="48"/>
+          <w:lang w:val="en-US"/>
+        </w:rPr>
+      </w:pPr>
+      <w:r>
+        <w:rPr>
+          <w:b/>
+          <w:sz w:val="56"/>
+          <w:szCs w:val="48"/>
+          <w:lang w:val="en-US"/>
+        </w:rPr>
+        <w:lastRenderedPageBreak/>
+        <w:t xml:space="preserve">Our </w:t>
+      </w:r>
+      <w:r>
+        <w:rPr>
+          <w:b/>
+          <w:sz w:val="56"/>
+          <w:szCs w:val="48"/>
+          <w:lang w:val="en-US"/>
+        </w:rPr>
+        <w:t>Proje</w:t>
+      </w:r>
+      <w:r>
+        <w:rPr>
+          <w:b/>
+          <w:sz w:val="56"/>
+          <w:szCs w:val="48"/>
+          <w:lang w:val="en-US"/>
+        </w:rPr>
+        <w:t>c</w:t>
+      </w:r>
+      <w:r>
+        <w:rPr>
+          <w:b/>
+          <w:sz w:val="56"/>
+          <w:szCs w:val="48"/>
+          <w:lang w:val="en-US"/>
+        </w:rPr>
+        <w:t>t</w:t>
+      </w:r>
+      <w:r>
+        <w:rPr>
+          <w:b/>
+          <w:sz w:val="56"/>
+          <w:szCs w:val="48"/>
+          <w:lang w:val="en-US"/>
+        </w:rPr>
+        <w:t xml:space="preserve"> Diary</w:t>
+      </w:r>
+    </w:p>
+    <w:p>
+      <w:pPr>
+        <w:pStyle w:val="fhtwFlietext03Arial"/>
+      </w:pPr>
+    </w:p>
+    <w:p>
+      <w:pPr>
+        <w:pStyle w:val="fhtwFlietext03Arial"/>
+        <w:rPr>
+          <w:lang w:val="en-US"/>
+        </w:rPr>
+      </w:pPr>
+      <w:r>
+        <w:rPr>
+          <w:b/>
+          <w:bCs/>
+          <w:lang w:val="en-US"/>
+        </w:rPr>
+        <w:t>Malik Awan</w:t>
+      </w:r>
+      <w:r>
+        <w:rPr>
+          <w:lang w:val="en-US"/>
+        </w:rPr>
+        <w:t>:</w:t>
+      </w:r>
+    </w:p>
+    <w:p>
+      <w:pPr>
+        <w:pStyle w:val="fhtwFlietext03Arial"/>
+        <w:rPr>
+          <w:lang w:val="en-US"/>
+        </w:rPr>
+      </w:pPr>
+    </w:p>
+    <w:p>
+      <w:pPr>
+        <w:pStyle w:val="fhtwFlietext03Arial"/>
+        <w:rPr>
+          <w:color w:val="auto"/>
+          <w:lang w:val="en-GB"/>
+        </w:rPr>
+      </w:pPr>
+      <w:r>
+        <w:rPr>
+          <w:color w:val="auto"/>
+          <w:lang w:val="en-GB"/>
+        </w:rPr>
+        <w:t>We signed up for the Git-Game project because the short description of the project sounded very interesting. We started everything with research, team meetings, prototyping. The initial phase of the project started quite well, we got to know the other team members and created a Discord server and a WhatsApp group for communication.</w:t>
+      </w:r>
+    </w:p>
+    <w:p>
+      <w:pPr>
+        <w:pStyle w:val="fhtwFlietext03Arial"/>
+        <w:rPr>
+          <w:color w:val="auto"/>
+          <w:lang w:val="en-GB"/>
+        </w:rPr>
+      </w:pPr>
+    </w:p>
+    <w:p>
+      <w:pPr>
+        <w:pStyle w:val="fhtwFlietext03Arial"/>
+        <w:rPr>
+          <w:color w:val="auto"/>
+          <w:lang w:val="en-GB"/>
+        </w:rPr>
+      </w:pPr>
+      <w:r>
+        <w:rPr>
+          <w:color w:val="auto"/>
+          <w:lang w:val="en-GB"/>
+        </w:rPr>
+        <w:t>With the time two members left us because they quit the university and now there were three of us in the team and we had to work even harder to finish the project on time. When the two team members</w:t>
+      </w:r>
+      <w:r>
+        <w:rPr>
+          <w:color w:val="auto"/>
+          <w:lang w:val="en-GB"/>
+        </w:rPr>
+        <w:t xml:space="preserve"> </w:t>
+      </w:r>
+      <w:r>
+        <w:rPr>
+          <w:color w:val="auto"/>
+          <w:lang w:val="en-GB"/>
+        </w:rPr>
+        <w:t>left, we would have to redistribute the tasks and step on the gas again, that we would be finished on time with the whole project.</w:t>
+      </w:r>
+    </w:p>
+    <w:p>
+      <w:pPr>
+        <w:pStyle w:val="fhtwFlietext03Arial"/>
+        <w:rPr>
+          <w:color w:val="auto"/>
+          <w:lang w:val="en-GB"/>
+        </w:rPr>
+      </w:pPr>
+    </w:p>
+    <w:p>
+      <w:pPr>
+        <w:pStyle w:val="fhtwFlietext03Arial"/>
+        <w:rPr>
+          <w:color w:val="auto"/>
+          <w:lang w:val="en-GB"/>
+        </w:rPr>
+      </w:pPr>
+      <w:r>
+        <w:rPr>
+          <w:color w:val="auto"/>
+          <w:lang w:val="en-GB"/>
+        </w:rPr>
+        <w:t xml:space="preserve">We had some problems as mentioned above, the biggest problem I had was with GitHub authentication, because we wanted to provide login/registration via GitHub on the website. I spent most of my time researching and trying out a lot of things, then after many hours of research I found out that you can program this via Auth0 and that you can read a lot of "values" from GitHub with the Git </w:t>
+      </w:r>
+      <w:r>
+        <w:rPr>
+          <w:color w:val="auto"/>
+          <w:lang w:val="en-GB"/>
+        </w:rPr>
+        <w:t>API</w:t>
+      </w:r>
+      <w:r>
+        <w:rPr>
+          <w:color w:val="auto"/>
+          <w:lang w:val="en-GB"/>
+        </w:rPr>
+        <w:t xml:space="preserve"> and then output these "values" back to our website. In the end, we didn't get the login/registration via GitHub completely right, because you had to program it with React and we all didn't know React that well and didn't have the necessary time to teach ourselves. But this feature is planned for the next semester.</w:t>
+      </w:r>
+    </w:p>
+    <w:p>
+      <w:pPr>
+        <w:pStyle w:val="fhtwFlietext03Arial"/>
+        <w:rPr>
+          <w:color w:val="auto"/>
+          <w:lang w:val="en-GB"/>
+        </w:rPr>
+      </w:pPr>
+      <w:r>
+        <w:rPr>
+          <w:color w:val="auto"/>
+          <w:lang w:val="en-GB"/>
+        </w:rPr>
+        <w:t xml:space="preserve">Another very big problem was that I couldn't manage to create an email server with Localhost via </w:t>
+      </w:r>
+      <w:r>
+        <w:rPr>
+          <w:color w:val="auto"/>
+          <w:lang w:val="en-GB"/>
+        </w:rPr>
+        <w:t>XAMPP</w:t>
+      </w:r>
+      <w:r>
+        <w:rPr>
+          <w:color w:val="auto"/>
+          <w:lang w:val="en-GB"/>
+        </w:rPr>
+        <w:t xml:space="preserve"> for testing purposes. Then I decided to spare myself this and get the email server function from a web </w:t>
+      </w:r>
+      <w:proofErr w:type="spellStart"/>
+      <w:r>
+        <w:rPr>
+          <w:color w:val="auto"/>
+          <w:lang w:val="en-GB"/>
+        </w:rPr>
+        <w:t>hoster</w:t>
+      </w:r>
+      <w:proofErr w:type="spellEnd"/>
+      <w:r>
+        <w:rPr>
+          <w:color w:val="auto"/>
+          <w:lang w:val="en-GB"/>
+        </w:rPr>
+        <w:t xml:space="preserve"> as already described in paragraph 4. delivery. Then I used the php mailer function at the beginning there were also a lot of problems, because the email was not sent correctly, but that was also fixed with time. The very cool feature we have I think is the email function and for the next semester planned GitHub authentication function.</w:t>
+      </w:r>
+    </w:p>
+    <w:p>
+      <w:pPr>
+        <w:pStyle w:val="fhtwFlietext03Arial"/>
+        <w:rPr>
+          <w:color w:val="auto"/>
+          <w:lang w:val="en-GB"/>
+        </w:rPr>
+      </w:pPr>
+    </w:p>
+    <w:p>
+      <w:pPr>
+        <w:pStyle w:val="fhtwFlietext03Arial"/>
+        <w:rPr>
+          <w:lang w:val="en-GB"/>
+        </w:rPr>
+      </w:pPr>
+      <w:r>
+        <w:rPr>
+          <w:color w:val="auto"/>
+          <w:lang w:val="en-GB"/>
+        </w:rPr>
+        <w:t xml:space="preserve">Overall, I am very happy with my performance in the </w:t>
+      </w:r>
+      <w:r>
+        <w:rPr>
+          <w:color w:val="auto"/>
+          <w:lang w:val="en-GB"/>
+        </w:rPr>
+        <w:t>project,</w:t>
+      </w:r>
+      <w:r>
+        <w:rPr>
+          <w:color w:val="auto"/>
+          <w:lang w:val="en-GB"/>
+        </w:rPr>
+        <w:t xml:space="preserve"> and I am also happy with the performance of my colleagues. It wasn't always easy, but we all worked very well together and acted as a team.</w:t>
+      </w:r>
+    </w:p>
+    <w:p>
+      <w:pPr>
+        <w:pStyle w:val="fhtwFlietext03Arial"/>
+        <w:rPr>
+          <w:lang w:val="en-GB"/>
+        </w:rPr>
+      </w:pPr>
+    </w:p>
+    <w:p>
+      <w:pPr>
+        <w:pStyle w:val="fhtwFlietext03Arial"/>
+      </w:pPr>
+    </w:p>
+    <w:p>
+      <w:pPr>
+        <w:pStyle w:val="fhtwFlietext03Arial"/>
+        <w:rPr>
+          <w:lang w:val="en-GB"/>
+        </w:rPr>
+      </w:pPr>
+      <w:r>
+        <w:rPr>
+          <w:b/>
+          <w:bCs/>
+          <w:lang w:val="en-GB"/>
+        </w:rPr>
+        <w:t>Mohammad Farhan Saifee</w:t>
+      </w:r>
+      <w:r>
+        <w:rPr>
+          <w:lang w:val="en-GB"/>
+        </w:rPr>
+        <w:t>:</w:t>
+      </w:r>
+    </w:p>
+    <w:p>
+      <w:pPr>
+        <w:pStyle w:val="fhtwFlietext03Arial"/>
+        <w:rPr>
+          <w:lang w:val="en-GB"/>
+        </w:rPr>
+      </w:pPr>
+    </w:p>
+    <w:p>
+      <w:pPr>
+        <w:pStyle w:val="fhtwFlietext03Arial"/>
+        <w:rPr>
+          <w:lang w:val="en-GB"/>
+        </w:rPr>
+      </w:pPr>
+      <w:r>
+        <w:rPr>
+          <w:lang w:val="en-GB"/>
+        </w:rPr>
+        <w:t>The topic of this project was very interesting and for me it was very exciting to develop an educational website for people who want to learn GIT in a fun way.</w:t>
+      </w:r>
+    </w:p>
+    <w:p>
+      <w:pPr>
+        <w:pStyle w:val="fhtwFlietext03Arial"/>
+        <w:rPr>
+          <w:lang w:val="en-GB"/>
+        </w:rPr>
+      </w:pPr>
+    </w:p>
+    <w:p>
+      <w:pPr>
+        <w:pStyle w:val="fhtwFlietext03Arial"/>
+        <w:rPr>
+          <w:lang w:val="en-GB"/>
+        </w:rPr>
+      </w:pPr>
+      <w:r>
+        <w:rPr>
+          <w:lang w:val="en-GB"/>
+        </w:rPr>
+        <w:t>Throughout the project we as a team faced some challenges, but personally for me the biggest challenge was to create the Design at the beginning and during the implementation the Terminal we had to create. It took a lot of time to implement the terminal and all things around it.</w:t>
+      </w:r>
+    </w:p>
+    <w:p>
+      <w:pPr>
+        <w:pStyle w:val="fhtwFlietext03Arial"/>
+        <w:rPr>
+          <w:lang w:val="en-GB"/>
+        </w:rPr>
+      </w:pPr>
+    </w:p>
+    <w:p>
+      <w:pPr>
+        <w:pStyle w:val="fhtwFlietext03Arial"/>
+        <w:rPr>
+          <w:lang w:val="en-GB"/>
+        </w:rPr>
+      </w:pPr>
+      <w:r>
+        <w:rPr>
+          <w:lang w:val="en-GB"/>
+        </w:rPr>
+        <w:t xml:space="preserve">There were also some problems during our project because 2 of our members left the university and automatically </w:t>
+      </w:r>
+      <w:r>
+        <w:rPr>
+          <w:lang w:val="en-GB"/>
+        </w:rPr>
+        <w:t xml:space="preserve">left the team. This made it harder for all 3 of us because we had to change the roles in our team and had to work more than planned. </w:t>
+      </w:r>
+    </w:p>
+    <w:p>
+      <w:pPr>
+        <w:pStyle w:val="fhtwFlietext03Arial"/>
+        <w:rPr>
+          <w:lang w:val="en-GB"/>
+        </w:rPr>
+      </w:pPr>
+    </w:p>
+    <w:p>
+      <w:pPr>
+        <w:pStyle w:val="fhtwFlietext03Arial"/>
+        <w:rPr>
+          <w:lang w:val="en-GB"/>
+        </w:rPr>
+      </w:pPr>
+      <w:r>
+        <w:rPr>
+          <w:lang w:val="en-GB"/>
+        </w:rPr>
+        <w:t xml:space="preserve">I learned quite a few things during the last few months. </w:t>
+      </w:r>
+      <w:r>
+        <w:rPr>
+          <w:lang w:val="en-GB"/>
+        </w:rPr>
+        <w:t>To implement a terminal was</w:t>
+      </w:r>
+      <w:r>
+        <w:rPr>
+          <w:lang w:val="en-GB"/>
+        </w:rPr>
+        <w:t>n’t only</w:t>
+      </w:r>
+      <w:r>
+        <w:rPr>
+          <w:lang w:val="en-GB"/>
+        </w:rPr>
+        <w:t xml:space="preserve"> a big challenge</w:t>
+      </w:r>
+      <w:r>
+        <w:rPr>
+          <w:lang w:val="en-GB"/>
+        </w:rPr>
+        <w:t xml:space="preserve">, it was also a major thing I learned from this project. Besides </w:t>
+      </w:r>
+      <w:r>
+        <w:rPr>
+          <w:lang w:val="en-GB"/>
+        </w:rPr>
+        <w:t>that,</w:t>
+      </w:r>
+      <w:r>
+        <w:rPr>
+          <w:lang w:val="en-GB"/>
+        </w:rPr>
+        <w:t xml:space="preserve"> I learned how to manage my time better </w:t>
+      </w:r>
+      <w:r>
+        <w:rPr>
+          <w:lang w:val="en-GB"/>
+        </w:rPr>
+        <w:t xml:space="preserve">now </w:t>
+      </w:r>
+      <w:r>
+        <w:rPr>
+          <w:lang w:val="en-GB"/>
+        </w:rPr>
+        <w:t xml:space="preserve">than </w:t>
+      </w:r>
+      <w:r>
+        <w:rPr>
+          <w:lang w:val="en-GB"/>
+        </w:rPr>
+        <w:t xml:space="preserve">I did in </w:t>
+      </w:r>
+      <w:r>
+        <w:rPr>
+          <w:lang w:val="en-GB"/>
+        </w:rPr>
+        <w:t>last semester</w:t>
+      </w:r>
+      <w:r>
+        <w:rPr>
+          <w:lang w:val="en-GB"/>
+        </w:rPr>
+        <w:t xml:space="preserve"> and I feel like I am getting better and better with it.</w:t>
+      </w:r>
+    </w:p>
+    <w:p>
+      <w:pPr>
+        <w:pStyle w:val="fhtwFlietext03Arial"/>
+        <w:rPr>
+          <w:lang w:val="en-GB"/>
+        </w:rPr>
+      </w:pPr>
+    </w:p>
+    <w:p>
+      <w:pPr>
+        <w:pStyle w:val="fhtwFlietext03Arial"/>
+        <w:rPr>
+          <w:lang w:val="en-US"/>
+        </w:rPr>
+      </w:pPr>
+      <w:r>
+        <w:rPr>
+          <w:lang w:val="en-US"/>
+        </w:rPr>
+        <w:lastRenderedPageBreak/>
+        <w:t>Because of the COVID 19 situation and lockdowns going on in Austria we couldn’t meet each other in person, but nevertheless we managed everything online through Zoom</w:t>
+      </w:r>
+      <w:r>
+        <w:rPr>
+          <w:lang w:val="en-US"/>
+        </w:rPr>
+        <w:t>,</w:t>
+      </w:r>
+      <w:r>
+        <w:rPr>
+          <w:lang w:val="en-US"/>
+        </w:rPr>
+        <w:t xml:space="preserve"> or Discord perfectly. Besides that, we exchanged each other’s numbers so we can contact each other if there is any emergency concerning the project</w:t>
+      </w:r>
+      <w:r>
+        <w:rPr>
+          <w:lang w:val="en-US"/>
+        </w:rPr>
+        <w:t>.</w:t>
+      </w:r>
+    </w:p>
+    <w:p>
+      <w:pPr>
+        <w:pStyle w:val="fhtwFlietext03Arial"/>
+        <w:rPr>
+          <w:lang w:val="en-US"/>
+        </w:rPr>
+      </w:pPr>
+    </w:p>
+    <w:p>
+      <w:pPr>
+        <w:pStyle w:val="fhtwFlietext03Arial"/>
+        <w:rPr>
+          <w:lang w:val="en-GB"/>
+        </w:rPr>
+      </w:pPr>
+      <w:r>
+        <w:rPr>
+          <w:lang w:val="en-US"/>
+        </w:rPr>
+        <w:t>But all in all we as a team managed to finish our goals for this semester and we can’t wait to get going with this project.</w:t>
+      </w:r>
+    </w:p>
+    <w:p>
+      <w:pPr>
+        <w:pStyle w:val="fhtwFlietext03Arial"/>
+        <w:rPr>
+          <w:lang w:val="en-US"/>
+        </w:rPr>
+      </w:pPr>
     </w:p>
     <w:p>
       <w:pPr>
@@ -3129,95 +4183,22 @@
         <w:rPr>
           <w:lang w:val="en-US"/>
         </w:rPr>
-        <w:t>Challenges</w:t>
-      </w:r>
-    </w:p>
-    <w:p>
-      <w:pPr>
-        <w:pStyle w:val="fhtwFlietext03Arial"/>
-      </w:pPr>
-    </w:p>
-    <w:p>
-      <w:pPr>
-        <w:pStyle w:val="fhtwFlietext03Arial"/>
-        <w:numPr>
-          <w:ilvl w:val="0"/>
-          <w:numId w:val="6"/>
-        </w:numPr>
-        <w:rPr>
-          <w:lang w:val="en-US"/>
-        </w:rPr>
-      </w:pPr>
-      <w:r>
-        <w:rPr>
-          <w:lang w:val="en-US"/>
-        </w:rPr>
-        <w:t>Terminal</w:t>
-      </w:r>
-    </w:p>
-    <w:p>
-      <w:pPr>
-        <w:pStyle w:val="fhtwFlietext03Arial"/>
-        <w:numPr>
-          <w:ilvl w:val="0"/>
-          <w:numId w:val="6"/>
-        </w:numPr>
-        <w:rPr>
-          <w:lang w:val="en-US"/>
-        </w:rPr>
-      </w:pPr>
+        <w:t xml:space="preserve">What happened in our </w:t>
+      </w:r>
       <w:proofErr w:type="spellStart"/>
       <w:r>
         <w:rPr>
           <w:lang w:val="en-US"/>
         </w:rPr>
-        <w:t>Anfangs</w:t>
+        <w:t>teamduring</w:t>
       </w:r>
       <w:proofErr w:type="spellEnd"/>
       <w:r>
         <w:rPr>
           <w:lang w:val="en-US"/>
         </w:rPr>
-        <w:t>-Design</w:t>
-      </w:r>
-    </w:p>
-    <w:p>
-      <w:pPr>
-        <w:pStyle w:val="fhtwFlietext03Arial"/>
-        <w:numPr>
-          <w:ilvl w:val="0"/>
-          <w:numId w:val="6"/>
-        </w:numPr>
-        <w:rPr>
-          <w:lang w:val="en-US"/>
-        </w:rPr>
-      </w:pPr>
-      <w:proofErr w:type="spellStart"/>
-      <w:r>
-        <w:rPr>
-          <w:lang w:val="en-US"/>
-        </w:rPr>
-        <w:t>Struktur</w:t>
-      </w:r>
-      <w:proofErr w:type="spellEnd"/>
-      <w:r>
-        <w:rPr>
-          <w:lang w:val="en-US"/>
-        </w:rPr>
-        <w:t>-Idee</w:t>
-      </w:r>
-    </w:p>
-    <w:p>
-      <w:pPr>
-        <w:pStyle w:val="fhtwFlietext03Arial"/>
-        <w:numPr>
-          <w:ilvl w:val="0"/>
-          <w:numId w:val="6"/>
-        </w:numPr>
-        <w:rPr>
-          <w:lang w:val="en-US"/>
-        </w:rPr>
-      </w:pPr>
+        <w:t xml:space="preserve"> the project </w:t>
+      </w:r>
     </w:p>
     <w:p>
       <w:pPr>
@@ -3234,13 +4215,7 @@
         <w:rPr>
           <w:lang w:val="en-US"/>
         </w:rPr>
-        <w:t>Experiences</w:t>
-      </w:r>
-      <w:r>
-        <w:rPr>
-          <w:lang w:val="en-US"/>
-        </w:rPr>
-        <w:t>/Learned Lessons</w:t>
+        <w:t>Problems</w:t>
       </w:r>
     </w:p>
     <w:p>
@@ -3259,12 +4234,14 @@
           <w:lang w:val="en-US"/>
         </w:rPr>
       </w:pPr>
-      <w:r>
-        <w:rPr>
-          <w:lang w:val="en-US"/>
-        </w:rPr>
-        <w:t>Learned something new</w:t>
-      </w:r>
+      <w:proofErr w:type="spellStart"/>
+      <w:r>
+        <w:rPr>
+          <w:lang w:val="en-US"/>
+        </w:rPr>
+        <w:t>Zeiteinteilung</w:t>
+      </w:r>
+      <w:proofErr w:type="spellEnd"/>
     </w:p>
     <w:p>
       <w:pPr>
@@ -3281,7 +4258,7 @@
         <w:rPr>
           <w:lang w:val="en-US"/>
         </w:rPr>
-        <w:t>First time building a new terminal</w:t>
+        <w:t>Communication</w:t>
       </w:r>
     </w:p>
     <w:p>
@@ -3299,8 +4276,20 @@
         <w:rPr>
           <w:lang w:val="en-US"/>
         </w:rPr>
-        <w:t>New knowledge of some git commands</w:t>
-      </w:r>
+        <w:t>Why Delays</w:t>
+      </w:r>
+    </w:p>
+    <w:p>
+      <w:pPr>
+        <w:pStyle w:val="fhtwFlietext03Arial"/>
+        <w:numPr>
+          <w:ilvl w:val="0"/>
+          <w:numId w:val="6"/>
+        </w:numPr>
+        <w:rPr>
+          <w:lang w:val="en-US"/>
+        </w:rPr>
+      </w:pPr>
     </w:p>
     <w:p>
       <w:pPr>
@@ -3317,80 +4306,116 @@
         <w:rPr>
           <w:lang w:val="en-US"/>
         </w:rPr>
+        <w:t>Experiences</w:t>
+      </w:r>
+      <w:r>
+        <w:rPr>
+          <w:lang w:val="en-US"/>
+        </w:rPr>
+        <w:t>/Learned Lessons</w:t>
+      </w:r>
+    </w:p>
+    <w:p>
+      <w:pPr>
+        <w:pStyle w:val="fhtwFlietext03Arial"/>
+      </w:pPr>
+    </w:p>
+    <w:p>
+      <w:pPr>
+        <w:pStyle w:val="fhtwFlietext03Arial"/>
+        <w:numPr>
+          <w:ilvl w:val="0"/>
+          <w:numId w:val="6"/>
+        </w:numPr>
+        <w:rPr>
+          <w:lang w:val="en-US"/>
+        </w:rPr>
+      </w:pPr>
+      <w:r>
+        <w:rPr>
+          <w:lang w:val="en-US"/>
+        </w:rPr>
+        <w:t>Learned something new</w:t>
+      </w:r>
+    </w:p>
+    <w:p>
+      <w:pPr>
+        <w:pStyle w:val="fhtwFlietext03Arial"/>
+        <w:numPr>
+          <w:ilvl w:val="0"/>
+          <w:numId w:val="6"/>
+        </w:numPr>
+        <w:rPr>
+          <w:lang w:val="en-US"/>
+        </w:rPr>
+      </w:pPr>
+      <w:r>
+        <w:rPr>
+          <w:lang w:val="en-US"/>
+        </w:rPr>
+        <w:t>First time building a new terminal</w:t>
+      </w:r>
+    </w:p>
+    <w:p>
+      <w:pPr>
+        <w:pStyle w:val="fhtwFlietext03Arial"/>
+        <w:numPr>
+          <w:ilvl w:val="0"/>
+          <w:numId w:val="6"/>
+        </w:numPr>
+        <w:rPr>
+          <w:lang w:val="en-US"/>
+        </w:rPr>
+      </w:pPr>
+      <w:r>
+        <w:rPr>
+          <w:lang w:val="en-US"/>
+        </w:rPr>
+        <w:t>New knowledge of some git commands</w:t>
+      </w:r>
+    </w:p>
+    <w:p>
+      <w:pPr>
+        <w:pStyle w:val="fhtwberschrift06Arialbold"/>
+        <w:numPr>
+          <w:ilvl w:val="1"/>
+          <w:numId w:val="1"/>
+        </w:numPr>
+        <w:rPr>
+          <w:lang w:val="en-US"/>
+        </w:rPr>
+      </w:pPr>
+      <w:r>
+        <w:rPr>
+          <w:lang w:val="en-US"/>
+        </w:rPr>
         <w:t>“Cool” Things in the Project</w:t>
       </w:r>
     </w:p>
     <w:p>
       <w:pPr>
         <w:pStyle w:val="fhtwFlietext03Arial"/>
-        <w:rPr>
-          <w:lang w:val="en-US"/>
-        </w:rPr>
-      </w:pPr>
-    </w:p>
-    <w:p>
-      <w:pPr>
-        <w:pStyle w:val="fhtwFlietext03Arial"/>
-      </w:pPr>
-      <w:r>
-        <w:t xml:space="preserve">Allein das Thema: </w:t>
-      </w:r>
-      <w:proofErr w:type="spellStart"/>
-      <w:r>
-        <w:t>Git</w:t>
-      </w:r>
-      <w:proofErr w:type="spellEnd"/>
-      <w:r>
-        <w:t xml:space="preserve"> l</w:t>
-      </w:r>
-      <w:r>
-        <w:t>ernen mit Spiel</w:t>
-      </w:r>
-    </w:p>
-    <w:p>
-      <w:pPr>
-        <w:pStyle w:val="fhtwFlietext03Arial"/>
-        <w:rPr>
-          <w:lang w:val="en-US"/>
-        </w:rPr>
-      </w:pPr>
-      <w:r>
-        <w:rPr>
-          <w:lang w:val="en-US"/>
-        </w:rPr>
-        <w:lastRenderedPageBreak/>
-        <w:t xml:space="preserve">Because of the COVID 19 situation and lockdowns going on in Austria we couldn’t meet each other in person, but nevertheless we managed everything online through Zoom or Discord Meetings </w:t>
-      </w:r>
-      <w:r>
-        <w:rPr>
-          <w:lang w:val="en-US"/>
-        </w:rPr>
-        <w:t>perfectly</w:t>
-      </w:r>
-      <w:r>
-        <w:rPr>
-          <w:lang w:val="en-US"/>
-        </w:rPr>
-        <w:t>.</w:t>
-      </w:r>
-      <w:r>
-        <w:rPr>
-          <w:lang w:val="en-US"/>
-        </w:rPr>
-        <w:t xml:space="preserve"> Besides </w:t>
-      </w:r>
-      <w:r>
-        <w:rPr>
-          <w:lang w:val="en-US"/>
-        </w:rPr>
-        <w:t>that,</w:t>
-      </w:r>
-      <w:r>
-        <w:rPr>
-          <w:lang w:val="en-US"/>
-        </w:rPr>
-        <w:t xml:space="preserve"> we exchanged each other’s numbers so we can contact each other if there is any emergency concerning the project.</w:t>
-      </w:r>
+        <w:ind w:left="0"/>
+        <w:rPr>
+          <w:lang w:val="en-US"/>
+        </w:rPr>
+      </w:pPr>
+    </w:p>
+    <w:p>
+      <w:pPr>
+        <w:pStyle w:val="fhtwFlietext03Arial"/>
+        <w:rPr>
+          <w:lang w:val="en-US"/>
+        </w:rPr>
+      </w:pPr>
+    </w:p>
+    <w:p>
+      <w:pPr>
+        <w:pStyle w:val="fhtwFlietext03Arial"/>
+        <w:rPr>
+          <w:lang w:val="en-US"/>
+        </w:rPr>
+      </w:pPr>
     </w:p>
     <w:sectPr>
       <w:pgSz w:w="11910" w:h="16840"/>
@@ -4092,7 +5117,7 @@
   <w:abstractNum w:abstractNumId="2" w15:restartNumberingAfterBreak="0">
     <w:nsid w:val="10391E66"/>
     <w:multiLevelType w:val="multilevel"/>
-    <w:tmpl w:val="90A472C4"/>
+    <w:tmpl w:val="D114A426"/>
     <w:lvl w:ilvl="0">
       <w:start w:val="1"/>
       <w:numFmt w:val="decimal"/>
@@ -4101,6 +5126,9 @@
       <w:pPr>
         <w:ind w:left="360" w:hanging="360"/>
       </w:pPr>
+      <w:rPr>
+        <w:lang w:val="en-GB"/>
+      </w:rPr>
     </w:lvl>
     <w:lvl w:ilvl="1">
       <w:start w:val="1"/>
@@ -4519,6 +5547,119 @@
     </w:lvl>
   </w:abstractNum>
   <w:abstractNum w:abstractNumId="6" w15:restartNumberingAfterBreak="0">
+    <w:nsid w:val="4D115342"/>
+    <w:multiLevelType w:val="hybridMultilevel"/>
+    <w:tmpl w:val="C45200F6"/>
+    <w:lvl w:ilvl="0" w:tplc="04070001">
+      <w:start w:val="1"/>
+      <w:numFmt w:val="bullet"/>
+      <w:lvlText w:val=""/>
+      <w:lvlJc w:val="left"/>
+      <w:pPr>
+        <w:ind w:left="153" w:hanging="360"/>
+      </w:pPr>
+      <w:rPr>
+        <w:rFonts w:ascii="Symbol" w:hAnsi="Symbol" w:hint="default"/>
+      </w:rPr>
+    </w:lvl>
+    <w:lvl w:ilvl="1" w:tplc="04070003" w:tentative="1">
+      <w:start w:val="1"/>
+      <w:numFmt w:val="bullet"/>
+      <w:lvlText w:val="o"/>
+      <w:lvlJc w:val="left"/>
+      <w:pPr>
+        <w:ind w:left="873" w:hanging="360"/>
+      </w:pPr>
+      <w:rPr>
+        <w:rFonts w:ascii="Courier New" w:hAnsi="Courier New" w:cs="Courier New" w:hint="default"/>
+      </w:rPr>
+    </w:lvl>
+    <w:lvl w:ilvl="2" w:tplc="04070005" w:tentative="1">
+      <w:start w:val="1"/>
+      <w:numFmt w:val="bullet"/>
+      <w:lvlText w:val=""/>
+      <w:lvlJc w:val="left"/>
+      <w:pPr>
+        <w:ind w:left="1593" w:hanging="360"/>
+      </w:pPr>
+      <w:rPr>
+        <w:rFonts w:ascii="Wingdings" w:hAnsi="Wingdings" w:hint="default"/>
+      </w:rPr>
+    </w:lvl>
+    <w:lvl w:ilvl="3" w:tplc="04070001" w:tentative="1">
+      <w:start w:val="1"/>
+      <w:numFmt w:val="bullet"/>
+      <w:lvlText w:val=""/>
+      <w:lvlJc w:val="left"/>
+      <w:pPr>
+        <w:ind w:left="2313" w:hanging="360"/>
+      </w:pPr>
+      <w:rPr>
+        <w:rFonts w:ascii="Symbol" w:hAnsi="Symbol" w:hint="default"/>
+      </w:rPr>
+    </w:lvl>
+    <w:lvl w:ilvl="4" w:tplc="04070003" w:tentative="1">
+      <w:start w:val="1"/>
+      <w:numFmt w:val="bullet"/>
+      <w:lvlText w:val="o"/>
+      <w:lvlJc w:val="left"/>
+      <w:pPr>
+        <w:ind w:left="3033" w:hanging="360"/>
+      </w:pPr>
+      <w:rPr>
+        <w:rFonts w:ascii="Courier New" w:hAnsi="Courier New" w:cs="Courier New" w:hint="default"/>
+      </w:rPr>
+    </w:lvl>
+    <w:lvl w:ilvl="5" w:tplc="04070005" w:tentative="1">
+      <w:start w:val="1"/>
+      <w:numFmt w:val="bullet"/>
+      <w:lvlText w:val=""/>
+      <w:lvlJc w:val="left"/>
+      <w:pPr>
+        <w:ind w:left="3753" w:hanging="360"/>
+      </w:pPr>
+      <w:rPr>
+        <w:rFonts w:ascii="Wingdings" w:hAnsi="Wingdings" w:hint="default"/>
+      </w:rPr>
+    </w:lvl>
+    <w:lvl w:ilvl="6" w:tplc="04070001" w:tentative="1">
+      <w:start w:val="1"/>
+      <w:numFmt w:val="bullet"/>
+      <w:lvlText w:val=""/>
+      <w:lvlJc w:val="left"/>
+      <w:pPr>
+        <w:ind w:left="4473" w:hanging="360"/>
+      </w:pPr>
+      <w:rPr>
+        <w:rFonts w:ascii="Symbol" w:hAnsi="Symbol" w:hint="default"/>
+      </w:rPr>
+    </w:lvl>
+    <w:lvl w:ilvl="7" w:tplc="04070003" w:tentative="1">
+      <w:start w:val="1"/>
+      <w:numFmt w:val="bullet"/>
+      <w:lvlText w:val="o"/>
+      <w:lvlJc w:val="left"/>
+      <w:pPr>
+        <w:ind w:left="5193" w:hanging="360"/>
+      </w:pPr>
+      <w:rPr>
+        <w:rFonts w:ascii="Courier New" w:hAnsi="Courier New" w:cs="Courier New" w:hint="default"/>
+      </w:rPr>
+    </w:lvl>
+    <w:lvl w:ilvl="8" w:tplc="04070005" w:tentative="1">
+      <w:start w:val="1"/>
+      <w:numFmt w:val="bullet"/>
+      <w:lvlText w:val=""/>
+      <w:lvlJc w:val="left"/>
+      <w:pPr>
+        <w:ind w:left="5913" w:hanging="360"/>
+      </w:pPr>
+      <w:rPr>
+        <w:rFonts w:ascii="Wingdings" w:hAnsi="Wingdings" w:hint="default"/>
+      </w:rPr>
+    </w:lvl>
+  </w:abstractNum>
+  <w:abstractNum w:abstractNumId="7" w15:restartNumberingAfterBreak="0">
     <w:nsid w:val="4FE00774"/>
     <w:multiLevelType w:val="hybridMultilevel"/>
     <w:tmpl w:val="2612DB26"/>
@@ -4631,7 +5772,120 @@
       </w:rPr>
     </w:lvl>
   </w:abstractNum>
-  <w:abstractNum w:abstractNumId="7" w15:restartNumberingAfterBreak="0">
+  <w:abstractNum w:abstractNumId="8" w15:restartNumberingAfterBreak="0">
+    <w:nsid w:val="5C270268"/>
+    <w:multiLevelType w:val="hybridMultilevel"/>
+    <w:tmpl w:val="EC5AD554"/>
+    <w:lvl w:ilvl="0" w:tplc="08090001">
+      <w:start w:val="1"/>
+      <w:numFmt w:val="bullet"/>
+      <w:lvlText w:val=""/>
+      <w:lvlJc w:val="left"/>
+      <w:pPr>
+        <w:ind w:left="153" w:hanging="360"/>
+      </w:pPr>
+      <w:rPr>
+        <w:rFonts w:ascii="Symbol" w:hAnsi="Symbol" w:hint="default"/>
+      </w:rPr>
+    </w:lvl>
+    <w:lvl w:ilvl="1" w:tplc="08090003" w:tentative="1">
+      <w:start w:val="1"/>
+      <w:numFmt w:val="bullet"/>
+      <w:lvlText w:val="o"/>
+      <w:lvlJc w:val="left"/>
+      <w:pPr>
+        <w:ind w:left="873" w:hanging="360"/>
+      </w:pPr>
+      <w:rPr>
+        <w:rFonts w:ascii="Courier New" w:hAnsi="Courier New" w:cs="Courier New" w:hint="default"/>
+      </w:rPr>
+    </w:lvl>
+    <w:lvl w:ilvl="2" w:tplc="08090005" w:tentative="1">
+      <w:start w:val="1"/>
+      <w:numFmt w:val="bullet"/>
+      <w:lvlText w:val=""/>
+      <w:lvlJc w:val="left"/>
+      <w:pPr>
+        <w:ind w:left="1593" w:hanging="360"/>
+      </w:pPr>
+      <w:rPr>
+        <w:rFonts w:ascii="Wingdings" w:hAnsi="Wingdings" w:hint="default"/>
+      </w:rPr>
+    </w:lvl>
+    <w:lvl w:ilvl="3" w:tplc="08090001" w:tentative="1">
+      <w:start w:val="1"/>
+      <w:numFmt w:val="bullet"/>
+      <w:lvlText w:val=""/>
+      <w:lvlJc w:val="left"/>
+      <w:pPr>
+        <w:ind w:left="2313" w:hanging="360"/>
+      </w:pPr>
+      <w:rPr>
+        <w:rFonts w:ascii="Symbol" w:hAnsi="Symbol" w:hint="default"/>
+      </w:rPr>
+    </w:lvl>
+    <w:lvl w:ilvl="4" w:tplc="08090003" w:tentative="1">
+      <w:start w:val="1"/>
+      <w:numFmt w:val="bullet"/>
+      <w:lvlText w:val="o"/>
+      <w:lvlJc w:val="left"/>
+      <w:pPr>
+        <w:ind w:left="3033" w:hanging="360"/>
+      </w:pPr>
+      <w:rPr>
+        <w:rFonts w:ascii="Courier New" w:hAnsi="Courier New" w:cs="Courier New" w:hint="default"/>
+      </w:rPr>
+    </w:lvl>
+    <w:lvl w:ilvl="5" w:tplc="08090005" w:tentative="1">
+      <w:start w:val="1"/>
+      <w:numFmt w:val="bullet"/>
+      <w:lvlText w:val=""/>
+      <w:lvlJc w:val="left"/>
+      <w:pPr>
+        <w:ind w:left="3753" w:hanging="360"/>
+      </w:pPr>
+      <w:rPr>
+        <w:rFonts w:ascii="Wingdings" w:hAnsi="Wingdings" w:hint="default"/>
+      </w:rPr>
+    </w:lvl>
+    <w:lvl w:ilvl="6" w:tplc="08090001" w:tentative="1">
+      <w:start w:val="1"/>
+      <w:numFmt w:val="bullet"/>
+      <w:lvlText w:val=""/>
+      <w:lvlJc w:val="left"/>
+      <w:pPr>
+        <w:ind w:left="4473" w:hanging="360"/>
+      </w:pPr>
+      <w:rPr>
+        <w:rFonts w:ascii="Symbol" w:hAnsi="Symbol" w:hint="default"/>
+      </w:rPr>
+    </w:lvl>
+    <w:lvl w:ilvl="7" w:tplc="08090003" w:tentative="1">
+      <w:start w:val="1"/>
+      <w:numFmt w:val="bullet"/>
+      <w:lvlText w:val="o"/>
+      <w:lvlJc w:val="left"/>
+      <w:pPr>
+        <w:ind w:left="5193" w:hanging="360"/>
+      </w:pPr>
+      <w:rPr>
+        <w:rFonts w:ascii="Courier New" w:hAnsi="Courier New" w:cs="Courier New" w:hint="default"/>
+      </w:rPr>
+    </w:lvl>
+    <w:lvl w:ilvl="8" w:tplc="08090005" w:tentative="1">
+      <w:start w:val="1"/>
+      <w:numFmt w:val="bullet"/>
+      <w:lvlText w:val=""/>
+      <w:lvlJc w:val="left"/>
+      <w:pPr>
+        <w:ind w:left="5913" w:hanging="360"/>
+      </w:pPr>
+      <w:rPr>
+        <w:rFonts w:ascii="Wingdings" w:hAnsi="Wingdings" w:hint="default"/>
+      </w:rPr>
+    </w:lvl>
+  </w:abstractNum>
+  <w:abstractNum w:abstractNumId="9" w15:restartNumberingAfterBreak="0">
     <w:nsid w:val="69B504D8"/>
     <w:multiLevelType w:val="hybridMultilevel"/>
     <w:tmpl w:val="03203B22"/>
@@ -4760,13 +6014,19 @@
     <w:abstractNumId w:val="5"/>
   </w:num>
   <w:num w:numId="6">
-    <w:abstractNumId w:val="6"/>
+    <w:abstractNumId w:val="7"/>
   </w:num>
   <w:num w:numId="7">
     <w:abstractNumId w:val="1"/>
   </w:num>
   <w:num w:numId="8">
-    <w:abstractNumId w:val="7"/>
+    <w:abstractNumId w:val="9"/>
+  </w:num>
+  <w:num w:numId="9">
+    <w:abstractNumId w:val="8"/>
+  </w:num>
+  <w:num w:numId="10">
+    <w:abstractNumId w:val="6"/>
   </w:num>
 </w:numbering>
 </file>
@@ -5872,16 +7132,25 @@
 </file>
 
 <file path=customXml/item1.xml><?xml version="1.0" encoding="utf-8"?>
+<b:Sources xmlns:b="http://schemas.openxmlformats.org/officeDocument/2006/bibliography" xmlns="http://schemas.openxmlformats.org/officeDocument/2006/bibliography" SelectedStyle="\APASixthEditionOfficeOnline.xsl" StyleName="APA" Version="6"/>
+</file>
+
+<file path=customXml/item2.xml><?xml version="1.0" encoding="utf-8"?>
 <p:properties xmlns:p="http://schemas.microsoft.com/office/2006/metadata/properties" xmlns:xsi="http://www.w3.org/2001/XMLSchema-instance" xmlns:pc="http://schemas.microsoft.com/office/infopath/2007/PartnerControls">
   <documentManagement/>
 </p:properties>
 </file>
 
-<file path=customXml/item2.xml><?xml version="1.0" encoding="utf-8"?>
-<b:Sources xmlns:b="http://schemas.openxmlformats.org/officeDocument/2006/bibliography" xmlns="http://schemas.openxmlformats.org/officeDocument/2006/bibliography" SelectedStyle="\APASixthEditionOfficeOnline.xsl" StyleName="APA" Version="6"/>
+<file path=customXml/item3.xml><?xml version="1.0" encoding="utf-8"?>
+<?mso-contentType ?>
+<FormTemplates xmlns="http://schemas.microsoft.com/sharepoint/v3/contenttype/forms">
+  <Display>DocumentLibraryForm</Display>
+  <Edit>DocumentLibraryForm</Edit>
+  <New>DocumentLibraryForm</New>
+</FormTemplates>
 </file>
 
-<file path=customXml/item3.xml><?xml version="1.0" encoding="utf-8"?>
+<file path=customXml/item4.xml><?xml version="1.0" encoding="utf-8"?>
 <ct:contentTypeSchema xmlns:ct="http://schemas.microsoft.com/office/2006/metadata/contentType" xmlns:ma="http://schemas.microsoft.com/office/2006/metadata/properties/metaAttributes" ct:_="" ma:_="" ma:contentTypeName="Dokument" ma:contentTypeID="0x0101004F52E80C53C79B4CA73117611523BB38" ma:contentTypeVersion="14" ma:contentTypeDescription="Ein neues Dokument erstellen." ma:contentTypeScope="" ma:versionID="d45b4e12325e1b56ff354b35df61a102">
   <xsd:schema xmlns:xsd="http://www.w3.org/2001/XMLSchema" xmlns:xs="http://www.w3.org/2001/XMLSchema" xmlns:p="http://schemas.microsoft.com/office/2006/metadata/properties" xmlns:ns2="5df7da36-8ec4-4f1e-90b2-2c0bb17770d3" xmlns:ns3="59b2513c-5800-434e-b9f8-fa17efc5532a" targetNamespace="http://schemas.microsoft.com/office/2006/metadata/properties" ma:root="true" ma:fieldsID="bc76425a59d8c33e3cca82ee35144b08" ns2:_="" ns3:_="">
     <xsd:import namespace="5df7da36-8ec4-4f1e-90b2-2c0bb17770d3"/>
@@ -6098,16 +7367,15 @@
 </ct:contentTypeSchema>
 </file>
 
-<file path=customXml/item4.xml><?xml version="1.0" encoding="utf-8"?>
-<?mso-contentType ?>
-<FormTemplates xmlns="http://schemas.microsoft.com/sharepoint/v3/contenttype/forms">
-  <Display>DocumentLibraryForm</Display>
-  <Edit>DocumentLibraryForm</Edit>
-  <New>DocumentLibraryForm</New>
-</FormTemplates>
+<file path=customXml/itemProps1.xml><?xml version="1.0" encoding="utf-8"?>
+<ds:datastoreItem xmlns:ds="http://schemas.openxmlformats.org/officeDocument/2006/customXml" ds:itemID="{967F9E96-7057-4226-9BA9-76CDFEAF0E57}">
+  <ds:schemaRefs>
+    <ds:schemaRef ds:uri="http://schemas.openxmlformats.org/officeDocument/2006/bibliography"/>
+  </ds:schemaRefs>
+</ds:datastoreItem>
 </file>
 
-<file path=customXml/itemProps1.xml><?xml version="1.0" encoding="utf-8"?>
+<file path=customXml/itemProps2.xml><?xml version="1.0" encoding="utf-8"?>
 <ds:datastoreItem xmlns:ds="http://schemas.openxmlformats.org/officeDocument/2006/customXml" ds:itemID="{8DBADF4B-CC49-4F3D-9067-BE9D3EDD8170}">
   <ds:schemaRefs>
     <ds:schemaRef ds:uri="http://schemas.microsoft.com/office/2006/metadata/properties"/>
@@ -6116,15 +7384,15 @@
 </ds:datastoreItem>
 </file>
 
-<file path=customXml/itemProps2.xml><?xml version="1.0" encoding="utf-8"?>
-<ds:datastoreItem xmlns:ds="http://schemas.openxmlformats.org/officeDocument/2006/customXml" ds:itemID="{967F9E96-7057-4226-9BA9-76CDFEAF0E57}">
+<file path=customXml/itemProps3.xml><?xml version="1.0" encoding="utf-8"?>
+<ds:datastoreItem xmlns:ds="http://schemas.openxmlformats.org/officeDocument/2006/customXml" ds:itemID="{2A354026-2537-4E67-9855-C12891B51AEC}">
   <ds:schemaRefs>
-    <ds:schemaRef ds:uri="http://schemas.openxmlformats.org/officeDocument/2006/bibliography"/>
+    <ds:schemaRef ds:uri="http://schemas.microsoft.com/sharepoint/v3/contenttype/forms"/>
   </ds:schemaRefs>
 </ds:datastoreItem>
 </file>
 
-<file path=customXml/itemProps3.xml><?xml version="1.0" encoding="utf-8"?>
+<file path=customXml/itemProps4.xml><?xml version="1.0" encoding="utf-8"?>
 <ds:datastoreItem xmlns:ds="http://schemas.openxmlformats.org/officeDocument/2006/customXml" ds:itemID="{4F04040A-EC6F-4320-8973-42913F4D2A13}">
   <ds:schemaRefs>
     <ds:schemaRef ds:uri="http://schemas.microsoft.com/office/2006/metadata/contentType"/>
@@ -6141,12 +7409,4 @@
     <ds:schemaRef ds:uri="http://schemas.microsoft.com/internal/obd"/>
   </ds:schemaRefs>
 </ds:datastoreItem>
-</file>
-
-<file path=customXml/itemProps4.xml><?xml version="1.0" encoding="utf-8"?>
-<ds:datastoreItem xmlns:ds="http://schemas.openxmlformats.org/officeDocument/2006/customXml" ds:itemID="{2A354026-2537-4E67-9855-C12891B51AEC}">
-  <ds:schemaRefs>
-    <ds:schemaRef ds:uri="http://schemas.microsoft.com/sharepoint/v3/contenttype/forms"/>
-  </ds:schemaRefs>
-</ds:datastoreItem>
 </file>
</xml_diff>